<commit_message>
Izmene u skladu sa pronadjenim defektima
Slovne izmene u svim SSU .docx fajlovima
</commit_message>
<xml_diff>
--- a/SSU/Brisanje korisnika.docx
+++ b/SSU/Brisanje korisnika.docx
@@ -1,14 +1,32 @@
 
 <file path=word/document.xml><?xml version="1.0" encoding="utf-8"?>
-<w:document xmlns:ve="http://schemas.openxmlformats.org/markup-compatibility/2006" xmlns:o="urn:schemas-microsoft-com:office:office" xmlns:r="http://schemas.openxmlformats.org/officeDocument/2006/relationships" xmlns:m="http://schemas.openxmlformats.org/officeDocument/2006/math" xmlns:v="urn:schemas-microsoft-com:vml" xmlns:wp="http://schemas.openxmlformats.org/drawingml/2006/wordprocessingDrawing" xmlns:w10="urn:schemas-microsoft-com:office:word" xmlns:w="http://schemas.openxmlformats.org/wordprocessingml/2006/main" xmlns:wne="http://schemas.microsoft.com/office/word/2006/wordml">
+<w:document xmlns:wpc="http://schemas.microsoft.com/office/word/2010/wordprocessingCanvas" xmlns:mc="http://schemas.openxmlformats.org/markup-compatibility/2006" xmlns:o="urn:schemas-microsoft-com:office:office" xmlns:r="http://schemas.openxmlformats.org/officeDocument/2006/relationships" xmlns:m="http://schemas.openxmlformats.org/officeDocument/2006/math" xmlns:v="urn:schemas-microsoft-com:vml" xmlns:wp14="http://schemas.microsoft.com/office/word/2010/wordprocessingDrawing" xmlns:wp="http://schemas.openxmlformats.org/drawingml/2006/wordprocessingDrawing" xmlns:w10="urn:schemas-microsoft-com:office:word" xmlns:w="http://schemas.openxmlformats.org/wordprocessingml/2006/main" xmlns:w14="http://schemas.microsoft.com/office/word/2010/wordml" xmlns:wpg="http://schemas.microsoft.com/office/word/2010/wordprocessingGroup" xmlns:wpi="http://schemas.microsoft.com/office/word/2010/wordprocessingInk" xmlns:wne="http://schemas.microsoft.com/office/word/2006/wordml" xmlns:wps="http://schemas.microsoft.com/office/word/2010/wordprocessingShape" mc:Ignorable="w14 wp14">
   <w:body>
     <w:p>
       <w:pPr>
         <w:pStyle w:val="Naslov"/>
       </w:pPr>
-      <w:r>
-        <w:t>Elektrotehnički fakultet u Beogradu</w:t>
-      </w:r>
+      <w:proofErr w:type="spellStart"/>
+      <w:r>
+        <w:t>Elektrotehnički</w:t>
+      </w:r>
+      <w:proofErr w:type="spellEnd"/>
+      <w:r>
+        <w:t xml:space="preserve"> </w:t>
+      </w:r>
+      <w:proofErr w:type="spellStart"/>
+      <w:r>
+        <w:t>fakultet</w:t>
+      </w:r>
+      <w:proofErr w:type="spellEnd"/>
+      <w:r>
+        <w:t xml:space="preserve"> u </w:t>
+      </w:r>
+      <w:proofErr w:type="spellStart"/>
+      <w:r>
+        <w:t>Beogradu</w:t>
+      </w:r>
+      <w:proofErr w:type="spellEnd"/>
     </w:p>
     <w:p>
       <w:pPr>
@@ -18,13 +36,47 @@
           <w:szCs w:val="32"/>
         </w:rPr>
       </w:pPr>
+      <w:proofErr w:type="spellStart"/>
       <w:r>
         <w:rPr>
           <w:sz w:val="32"/>
           <w:szCs w:val="32"/>
         </w:rPr>
-        <w:t>Principi Softverskog Inženjerstva</w:t>
-      </w:r>
+        <w:t>Principi</w:t>
+      </w:r>
+      <w:proofErr w:type="spellEnd"/>
+      <w:r>
+        <w:rPr>
+          <w:sz w:val="32"/>
+          <w:szCs w:val="32"/>
+        </w:rPr>
+        <w:t xml:space="preserve"> </w:t>
+      </w:r>
+      <w:proofErr w:type="spellStart"/>
+      <w:r>
+        <w:rPr>
+          <w:sz w:val="32"/>
+          <w:szCs w:val="32"/>
+        </w:rPr>
+        <w:t>Softverskog</w:t>
+      </w:r>
+      <w:proofErr w:type="spellEnd"/>
+      <w:r>
+        <w:rPr>
+          <w:sz w:val="32"/>
+          <w:szCs w:val="32"/>
+        </w:rPr>
+        <w:t xml:space="preserve"> </w:t>
+      </w:r>
+      <w:proofErr w:type="spellStart"/>
+      <w:r>
+        <w:rPr>
+          <w:sz w:val="32"/>
+          <w:szCs w:val="32"/>
+        </w:rPr>
+        <w:t>Inženjerstva</w:t>
+      </w:r>
+      <w:proofErr w:type="spellEnd"/>
     </w:p>
     <w:p>
       <w:pPr>
@@ -45,22 +97,106 @@
           <w:szCs w:val="48"/>
         </w:rPr>
       </w:pPr>
+      <w:proofErr w:type="spellStart"/>
       <w:r>
         <w:rPr>
           <w:rFonts w:ascii="Segoe UI" w:hAnsi="Segoe UI" w:cs="Segoe UI"/>
           <w:sz w:val="48"/>
           <w:szCs w:val="48"/>
         </w:rPr>
-        <w:t xml:space="preserve">Specifikacija scenarija upotrebe funkcionalnosti </w:t>
-      </w:r>
+        <w:t>Specifikacija</w:t>
+      </w:r>
+      <w:proofErr w:type="spellEnd"/>
       <w:r>
         <w:rPr>
           <w:rFonts w:ascii="Segoe UI" w:hAnsi="Segoe UI" w:cs="Segoe UI"/>
           <w:sz w:val="48"/>
           <w:szCs w:val="48"/>
         </w:rPr>
-        <w:t>brisanje korisnika</w:t>
-      </w:r>
+        <w:t xml:space="preserve"> </w:t>
+      </w:r>
+      <w:proofErr w:type="spellStart"/>
+      <w:r>
+        <w:rPr>
+          <w:rFonts w:ascii="Segoe UI" w:hAnsi="Segoe UI" w:cs="Segoe UI"/>
+          <w:sz w:val="48"/>
+          <w:szCs w:val="48"/>
+        </w:rPr>
+        <w:t>scenarija</w:t>
+      </w:r>
+      <w:proofErr w:type="spellEnd"/>
+      <w:r>
+        <w:rPr>
+          <w:rFonts w:ascii="Segoe UI" w:hAnsi="Segoe UI" w:cs="Segoe UI"/>
+          <w:sz w:val="48"/>
+          <w:szCs w:val="48"/>
+        </w:rPr>
+        <w:t xml:space="preserve"> </w:t>
+      </w:r>
+      <w:proofErr w:type="spellStart"/>
+      <w:r>
+        <w:rPr>
+          <w:rFonts w:ascii="Segoe UI" w:hAnsi="Segoe UI" w:cs="Segoe UI"/>
+          <w:sz w:val="48"/>
+          <w:szCs w:val="48"/>
+        </w:rPr>
+        <w:t>upotrebe</w:t>
+      </w:r>
+      <w:proofErr w:type="spellEnd"/>
+      <w:r>
+        <w:rPr>
+          <w:rFonts w:ascii="Segoe UI" w:hAnsi="Segoe UI" w:cs="Segoe UI"/>
+          <w:sz w:val="48"/>
+          <w:szCs w:val="48"/>
+        </w:rPr>
+        <w:t xml:space="preserve"> </w:t>
+      </w:r>
+      <w:proofErr w:type="spellStart"/>
+      <w:r>
+        <w:rPr>
+          <w:rFonts w:ascii="Segoe UI" w:hAnsi="Segoe UI" w:cs="Segoe UI"/>
+          <w:sz w:val="48"/>
+          <w:szCs w:val="48"/>
+        </w:rPr>
+        <w:t>funkcionalnosti</w:t>
+      </w:r>
+      <w:proofErr w:type="spellEnd"/>
+      <w:r>
+        <w:rPr>
+          <w:rFonts w:ascii="Segoe UI" w:hAnsi="Segoe UI" w:cs="Segoe UI"/>
+          <w:sz w:val="48"/>
+          <w:szCs w:val="48"/>
+        </w:rPr>
+        <w:t xml:space="preserve"> </w:t>
+      </w:r>
+      <w:proofErr w:type="spellStart"/>
+      <w:r>
+        <w:rPr>
+          <w:rFonts w:ascii="Segoe UI" w:hAnsi="Segoe UI" w:cs="Segoe UI"/>
+          <w:sz w:val="48"/>
+          <w:szCs w:val="48"/>
+        </w:rPr>
+        <w:t>brisanje</w:t>
+      </w:r>
+      <w:proofErr w:type="spellEnd"/>
+      <w:r>
+        <w:rPr>
+          <w:rFonts w:ascii="Segoe UI" w:hAnsi="Segoe UI" w:cs="Segoe UI"/>
+          <w:sz w:val="48"/>
+          <w:szCs w:val="48"/>
+        </w:rPr>
+        <w:t xml:space="preserve"> </w:t>
+      </w:r>
+      <w:proofErr w:type="spellStart"/>
+      <w:r>
+        <w:rPr>
+          <w:rFonts w:ascii="Segoe UI" w:hAnsi="Segoe UI" w:cs="Segoe UI"/>
+          <w:sz w:val="48"/>
+          <w:szCs w:val="48"/>
+        </w:rPr>
+        <w:t>korisnika</w:t>
+      </w:r>
+      <w:proofErr w:type="spellEnd"/>
     </w:p>
     <w:p>
       <w:pPr>
@@ -86,7 +222,6 @@
           <w:noProof/>
           <w:sz w:val="40"/>
           <w:szCs w:val="40"/>
-          <w:lang w:val="sr-Cyrl-CS" w:eastAsia="sr-Cyrl-CS"/>
         </w:rPr>
         <w:drawing>
           <wp:inline distT="0" distB="0" distL="0" distR="0">
@@ -104,10 +239,10 @@
                     <pic:cNvPicPr/>
                   </pic:nvPicPr>
                   <pic:blipFill>
-                    <a:blip r:embed="rId8" cstate="print">
+                    <a:blip r:embed="rId9" cstate="print">
                       <a:extLst>
                         <a:ext uri="{28A0092B-C50C-407E-A947-70E740481C1C}">
-                          <a14:useLocalDpi xmlns:a14="http://schemas.microsoft.com/office/drawing/2010/main" xmlns:wps="http://schemas.microsoft.com/office/word/2010/wordprocessingShape" xmlns:wpi="http://schemas.microsoft.com/office/word/2010/wordprocessingInk" xmlns:wpg="http://schemas.microsoft.com/office/word/2010/wordprocessingGroup" xmlns:w15="http://schemas.microsoft.com/office/word/2012/wordml" xmlns:w14="http://schemas.microsoft.com/office/word/2010/wordml" xmlns:w="http://schemas.openxmlformats.org/wordprocessingml/2006/main" xmlns:w10="urn:schemas-microsoft-com:office:word" xmlns:wp14="http://schemas.microsoft.com/office/word/2010/wordprocessingDrawing" xmlns:v="urn:schemas-microsoft-com:vml" xmlns:o="urn:schemas-microsoft-com:office:office" xmlns:mc="http://schemas.openxmlformats.org/markup-compatibility/2006" xmlns:wpc="http://schemas.microsoft.com/office/word/2010/wordprocessingCanvas" xmlns=""/>
+                          <a14:useLocalDpi xmlns:a14="http://schemas.microsoft.com/office/drawing/2010/main"/>
                         </a:ext>
                       </a:extLst>
                     </a:blip>
@@ -139,6 +274,7 @@
           <w:i/>
         </w:rPr>
       </w:pPr>
+      <w:proofErr w:type="spellStart"/>
       <w:r>
         <w:rPr>
           <w:b/>
@@ -146,6 +282,7 @@
         </w:rPr>
         <w:t>GeoTag</w:t>
       </w:r>
+      <w:proofErr w:type="spellEnd"/>
     </w:p>
     <w:p>
       <w:pPr>
@@ -154,11 +291,19 @@
           <w:i/>
         </w:rPr>
       </w:pPr>
+      <w:proofErr w:type="spellStart"/>
       <w:r>
         <w:rPr>
           <w:i/>
         </w:rPr>
-        <w:t>Verzija 1.0</w:t>
+        <w:t>Verzija</w:t>
+      </w:r>
+      <w:proofErr w:type="spellEnd"/>
+      <w:r>
+        <w:rPr>
+          <w:i/>
+        </w:rPr>
+        <w:t xml:space="preserve"> 1.0</w:t>
       </w:r>
     </w:p>
     <w:p>
@@ -196,15 +341,33 @@
         </w:rPr>
       </w:pPr>
       <w:bookmarkStart w:id="0" w:name="_Toc508921083"/>
+      <w:proofErr w:type="spellStart"/>
       <w:r>
         <w:rPr>
           <w:b/>
           <w:color w:val="2F5496" w:themeColor="accent1" w:themeShade="BF"/>
         </w:rPr>
         <w:lastRenderedPageBreak/>
-        <w:t>Spisak izmena</w:t>
+        <w:t>Spisak</w:t>
+      </w:r>
+      <w:proofErr w:type="spellEnd"/>
+      <w:r>
+        <w:rPr>
+          <w:b/>
+          <w:color w:val="2F5496" w:themeColor="accent1" w:themeShade="BF"/>
+        </w:rPr>
+        <w:t xml:space="preserve"> </w:t>
+      </w:r>
+      <w:proofErr w:type="spellStart"/>
+      <w:r>
+        <w:rPr>
+          <w:b/>
+          <w:color w:val="2F5496" w:themeColor="accent1" w:themeShade="BF"/>
+        </w:rPr>
+        <w:t>izmena</w:t>
       </w:r>
       <w:bookmarkEnd w:id="0"/>
+      <w:proofErr w:type="spellEnd"/>
       <w:r>
         <w:rPr>
           <w:b/>
@@ -217,7 +380,7 @@
       <w:tblPr>
         <w:tblStyle w:val="TableGrid"/>
         <w:tblW w:w="9396" w:type="dxa"/>
-        <w:tblLook w:val="04A0"/>
+        <w:tblLook w:val="04A0" w:firstRow="1" w:lastRow="0" w:firstColumn="1" w:lastColumn="0" w:noHBand="0" w:noVBand="1"/>
       </w:tblPr>
       <w:tblGrid>
         <w:gridCol w:w="2349"/>
@@ -261,12 +424,14 @@
                 <w:b/>
               </w:rPr>
             </w:pPr>
+            <w:proofErr w:type="spellStart"/>
             <w:r>
               <w:rPr>
                 <w:b/>
               </w:rPr>
               <w:t>Verzija</w:t>
             </w:r>
+            <w:proofErr w:type="spellEnd"/>
           </w:p>
         </w:tc>
         <w:tc>
@@ -281,12 +446,14 @@
                 <w:b/>
               </w:rPr>
             </w:pPr>
+            <w:proofErr w:type="spellStart"/>
             <w:r>
               <w:rPr>
                 <w:b/>
               </w:rPr>
               <w:t>Opis</w:t>
             </w:r>
+            <w:proofErr w:type="spellEnd"/>
           </w:p>
         </w:tc>
         <w:tc>
@@ -301,12 +468,14 @@
                 <w:b/>
               </w:rPr>
             </w:pPr>
+            <w:proofErr w:type="spellStart"/>
             <w:r>
               <w:rPr>
                 <w:b/>
               </w:rPr>
               <w:t>Autor</w:t>
             </w:r>
+            <w:proofErr w:type="spellEnd"/>
           </w:p>
         </w:tc>
       </w:tr>
@@ -357,9 +526,19 @@
               <w:pStyle w:val="Tekst"/>
               <w:spacing w:before="0" w:after="0"/>
             </w:pPr>
-            <w:r>
-              <w:t>Inicijalna verzija</w:t>
-            </w:r>
+            <w:proofErr w:type="spellStart"/>
+            <w:r>
+              <w:t>Inicijalna</w:t>
+            </w:r>
+            <w:proofErr w:type="spellEnd"/>
+            <w:r>
+              <w:t xml:space="preserve"> </w:t>
+            </w:r>
+            <w:proofErr w:type="spellStart"/>
+            <w:r>
+              <w:t>verzija</w:t>
+            </w:r>
+            <w:proofErr w:type="spellEnd"/>
           </w:p>
         </w:tc>
         <w:tc>
@@ -371,9 +550,19 @@
               <w:pStyle w:val="Tekst"/>
               <w:spacing w:before="0" w:after="0"/>
             </w:pPr>
-            <w:r>
-              <w:t>Miloš Matijašević</w:t>
-            </w:r>
+            <w:proofErr w:type="spellStart"/>
+            <w:r>
+              <w:t>Miloš</w:t>
+            </w:r>
+            <w:proofErr w:type="spellEnd"/>
+            <w:r>
+              <w:t xml:space="preserve"> </w:t>
+            </w:r>
+            <w:proofErr w:type="spellStart"/>
+            <w:r>
+              <w:t>Matijašević</w:t>
+            </w:r>
+            <w:proofErr w:type="spellEnd"/>
           </w:p>
         </w:tc>
       </w:tr>
@@ -559,6 +748,7 @@
               <w:szCs w:val="32"/>
             </w:rPr>
           </w:pPr>
+          <w:proofErr w:type="spellStart"/>
           <w:r>
             <w:rPr>
               <w:rFonts w:ascii="Segoe UI" w:hAnsi="Segoe UI" w:cs="Segoe UI"/>
@@ -567,6 +757,7 @@
             </w:rPr>
             <w:t>Sadržaj</w:t>
           </w:r>
+          <w:proofErr w:type="spellEnd"/>
         </w:p>
         <w:p>
           <w:pPr>
@@ -2251,6 +2442,7 @@
         </w:rPr>
       </w:pPr>
       <w:bookmarkStart w:id="1" w:name="_Toc508921084"/>
+      <w:proofErr w:type="spellStart"/>
       <w:r>
         <w:rPr>
           <w:rStyle w:val="Strong"/>
@@ -2260,6 +2452,7 @@
         <w:t>Uvod</w:t>
       </w:r>
       <w:bookmarkEnd w:id="1"/>
+      <w:proofErr w:type="spellEnd"/>
     </w:p>
     <w:p>
       <w:pPr>
@@ -2275,6 +2468,7 @@
         </w:rPr>
       </w:pPr>
       <w:bookmarkStart w:id="2" w:name="_Toc508921085"/>
+      <w:proofErr w:type="spellStart"/>
       <w:r>
         <w:rPr>
           <w:rStyle w:val="Strong"/>
@@ -2283,6 +2477,7 @@
         <w:t>Rezime</w:t>
       </w:r>
       <w:bookmarkEnd w:id="2"/>
+      <w:proofErr w:type="spellEnd"/>
     </w:p>
     <w:p>
       <w:pPr>
@@ -2295,22 +2490,107 @@
           <w:bCs w:val="0"/>
         </w:rPr>
       </w:pPr>
-      <w:r>
-        <w:rPr>
-          <w:rStyle w:val="Strong"/>
-          <w:b w:val="0"/>
-          <w:bCs w:val="0"/>
-        </w:rPr>
-        <w:t xml:space="preserve">Definisanje scenarija upotrebe funkcionalnosti </w:t>
-      </w:r>
-      <w:r>
-        <w:rPr>
-          <w:rStyle w:val="Strong"/>
-          <w:b w:val="0"/>
-          <w:bCs w:val="0"/>
-        </w:rPr>
-        <w:t>brisanja korisnika</w:t>
-      </w:r>
+      <w:proofErr w:type="spellStart"/>
+      <w:proofErr w:type="gramStart"/>
+      <w:r>
+        <w:rPr>
+          <w:rStyle w:val="Strong"/>
+          <w:b w:val="0"/>
+          <w:bCs w:val="0"/>
+        </w:rPr>
+        <w:t>Definisanje</w:t>
+      </w:r>
+      <w:proofErr w:type="spellEnd"/>
+      <w:r>
+        <w:rPr>
+          <w:rStyle w:val="Strong"/>
+          <w:b w:val="0"/>
+          <w:bCs w:val="0"/>
+        </w:rPr>
+        <w:t xml:space="preserve"> </w:t>
+      </w:r>
+      <w:proofErr w:type="spellStart"/>
+      <w:r>
+        <w:rPr>
+          <w:rStyle w:val="Strong"/>
+          <w:b w:val="0"/>
+          <w:bCs w:val="0"/>
+        </w:rPr>
+        <w:t>scenarija</w:t>
+      </w:r>
+      <w:proofErr w:type="spellEnd"/>
+      <w:r>
+        <w:rPr>
+          <w:rStyle w:val="Strong"/>
+          <w:b w:val="0"/>
+          <w:bCs w:val="0"/>
+        </w:rPr>
+        <w:t xml:space="preserve"> </w:t>
+      </w:r>
+      <w:proofErr w:type="spellStart"/>
+      <w:r>
+        <w:rPr>
+          <w:rStyle w:val="Strong"/>
+          <w:b w:val="0"/>
+          <w:bCs w:val="0"/>
+        </w:rPr>
+        <w:t>upotrebe</w:t>
+      </w:r>
+      <w:proofErr w:type="spellEnd"/>
+      <w:r>
+        <w:rPr>
+          <w:rStyle w:val="Strong"/>
+          <w:b w:val="0"/>
+          <w:bCs w:val="0"/>
+        </w:rPr>
+        <w:t xml:space="preserve"> </w:t>
+      </w:r>
+      <w:proofErr w:type="spellStart"/>
+      <w:r>
+        <w:rPr>
+          <w:rStyle w:val="Strong"/>
+          <w:b w:val="0"/>
+          <w:bCs w:val="0"/>
+        </w:rPr>
+        <w:t>funkcionalnosti</w:t>
+      </w:r>
+      <w:proofErr w:type="spellEnd"/>
+      <w:r>
+        <w:rPr>
+          <w:rStyle w:val="Strong"/>
+          <w:b w:val="0"/>
+          <w:bCs w:val="0"/>
+        </w:rPr>
+        <w:t xml:space="preserve"> </w:t>
+      </w:r>
+      <w:proofErr w:type="spellStart"/>
+      <w:r>
+        <w:rPr>
+          <w:rStyle w:val="Strong"/>
+          <w:b w:val="0"/>
+          <w:bCs w:val="0"/>
+        </w:rPr>
+        <w:t>brisanja</w:t>
+      </w:r>
+      <w:proofErr w:type="spellEnd"/>
+      <w:r>
+        <w:rPr>
+          <w:rStyle w:val="Strong"/>
+          <w:b w:val="0"/>
+          <w:bCs w:val="0"/>
+        </w:rPr>
+        <w:t xml:space="preserve"> </w:t>
+      </w:r>
+      <w:proofErr w:type="spellStart"/>
+      <w:r>
+        <w:rPr>
+          <w:rStyle w:val="Strong"/>
+          <w:b w:val="0"/>
+          <w:bCs w:val="0"/>
+        </w:rPr>
+        <w:t>korisnika</w:t>
+      </w:r>
+      <w:proofErr w:type="spellEnd"/>
       <w:r>
         <w:rPr>
           <w:rStyle w:val="Strong"/>
@@ -2319,6 +2599,7 @@
         </w:rPr>
         <w:t>.</w:t>
       </w:r>
+      <w:proofErr w:type="gramEnd"/>
     </w:p>
     <w:p>
       <w:pPr>
@@ -2333,14 +2614,80 @@
         </w:rPr>
       </w:pPr>
       <w:bookmarkStart w:id="3" w:name="_Toc508921086"/>
+      <w:proofErr w:type="spellStart"/>
       <w:r>
         <w:rPr>
           <w:rStyle w:val="Strong"/>
           <w:color w:val="2F5496" w:themeColor="accent1" w:themeShade="BF"/>
         </w:rPr>
-        <w:t>Namena dokumenta i ciljne grupe</w:t>
+        <w:t>Namena</w:t>
+      </w:r>
+      <w:proofErr w:type="spellEnd"/>
+      <w:r>
+        <w:rPr>
+          <w:rStyle w:val="Strong"/>
+          <w:color w:val="2F5496" w:themeColor="accent1" w:themeShade="BF"/>
+        </w:rPr>
+        <w:t xml:space="preserve"> </w:t>
+      </w:r>
+      <w:proofErr w:type="spellStart"/>
+      <w:r>
+        <w:rPr>
+          <w:rStyle w:val="Strong"/>
+          <w:color w:val="2F5496" w:themeColor="accent1" w:themeShade="BF"/>
+        </w:rPr>
+        <w:t>dokumenta</w:t>
+      </w:r>
+      <w:proofErr w:type="spellEnd"/>
+      <w:r>
+        <w:rPr>
+          <w:rStyle w:val="Strong"/>
+          <w:color w:val="2F5496" w:themeColor="accent1" w:themeShade="BF"/>
+        </w:rPr>
+        <w:t xml:space="preserve"> </w:t>
+      </w:r>
+      <w:proofErr w:type="spellStart"/>
+      <w:r>
+        <w:rPr>
+          <w:rStyle w:val="Strong"/>
+          <w:color w:val="2F5496" w:themeColor="accent1" w:themeShade="BF"/>
+        </w:rPr>
+        <w:t>i</w:t>
+      </w:r>
+      <w:proofErr w:type="spellEnd"/>
+      <w:r>
+        <w:rPr>
+          <w:rStyle w:val="Strong"/>
+          <w:color w:val="2F5496" w:themeColor="accent1" w:themeShade="BF"/>
+        </w:rPr>
+        <w:t xml:space="preserve"> </w:t>
+      </w:r>
+      <w:proofErr w:type="spellStart"/>
+      <w:r>
+        <w:rPr>
+          <w:rStyle w:val="Strong"/>
+          <w:color w:val="2F5496" w:themeColor="accent1" w:themeShade="BF"/>
+        </w:rPr>
+        <w:t>ciljne</w:t>
+      </w:r>
+      <w:proofErr w:type="spellEnd"/>
+      <w:r>
+        <w:rPr>
+          <w:rStyle w:val="Strong"/>
+          <w:color w:val="2F5496" w:themeColor="accent1" w:themeShade="BF"/>
+        </w:rPr>
+        <w:t xml:space="preserve"> </w:t>
+      </w:r>
+      <w:proofErr w:type="spellStart"/>
+      <w:r>
+        <w:rPr>
+          <w:rStyle w:val="Strong"/>
+          <w:color w:val="2F5496" w:themeColor="accent1" w:themeShade="BF"/>
+        </w:rPr>
+        <w:t>grupe</w:t>
       </w:r>
       <w:bookmarkEnd w:id="3"/>
+      <w:proofErr w:type="spellEnd"/>
     </w:p>
     <w:p>
       <w:pPr>
@@ -2351,34 +2698,438 @@
           <w:b w:val="0"/>
         </w:rPr>
       </w:pPr>
-      <w:r>
-        <w:rPr>
-          <w:rStyle w:val="Strong"/>
-          <w:b w:val="0"/>
-        </w:rPr>
-        <w:t>Dokument je namenjen č</w:t>
-      </w:r>
-      <w:r>
-        <w:rPr>
-          <w:rStyle w:val="Strong"/>
-          <w:b w:val="0"/>
-        </w:rPr>
-        <w:t>lanovima razvojnog tima Dining Philosophers radi preciznosti i doslednosti u toku faza razvoja i testiranja a</w:t>
-      </w:r>
-      <w:r>
-        <w:rPr>
-          <w:rStyle w:val="Strong"/>
-          <w:b w:val="0"/>
-        </w:rPr>
-        <w:t>plikacije. Dodatno, dokument može poslužiti prilikom pisanja korisničk</w:t>
-      </w:r>
-      <w:r>
-        <w:rPr>
-          <w:rStyle w:val="Strong"/>
-          <w:b w:val="0"/>
-        </w:rPr>
-        <w:t>og uputstva za upotrebu.</w:t>
-      </w:r>
+      <w:proofErr w:type="spellStart"/>
+      <w:proofErr w:type="gramStart"/>
+      <w:r>
+        <w:rPr>
+          <w:rStyle w:val="Strong"/>
+          <w:b w:val="0"/>
+        </w:rPr>
+        <w:t>Dokument</w:t>
+      </w:r>
+      <w:proofErr w:type="spellEnd"/>
+      <w:r>
+        <w:rPr>
+          <w:rStyle w:val="Strong"/>
+          <w:b w:val="0"/>
+        </w:rPr>
+        <w:t xml:space="preserve"> je </w:t>
+      </w:r>
+      <w:proofErr w:type="spellStart"/>
+      <w:r>
+        <w:rPr>
+          <w:rStyle w:val="Strong"/>
+          <w:b w:val="0"/>
+        </w:rPr>
+        <w:t>namenjen</w:t>
+      </w:r>
+      <w:proofErr w:type="spellEnd"/>
+      <w:r>
+        <w:rPr>
+          <w:rStyle w:val="Strong"/>
+          <w:b w:val="0"/>
+        </w:rPr>
+        <w:t xml:space="preserve"> </w:t>
+      </w:r>
+      <w:proofErr w:type="spellStart"/>
+      <w:r>
+        <w:rPr>
+          <w:rStyle w:val="Strong"/>
+          <w:b w:val="0"/>
+        </w:rPr>
+        <w:t>č</w:t>
+      </w:r>
+      <w:r>
+        <w:rPr>
+          <w:rStyle w:val="Strong"/>
+          <w:b w:val="0"/>
+        </w:rPr>
+        <w:t>lanovima</w:t>
+      </w:r>
+      <w:proofErr w:type="spellEnd"/>
+      <w:r>
+        <w:rPr>
+          <w:rStyle w:val="Strong"/>
+          <w:b w:val="0"/>
+        </w:rPr>
+        <w:t xml:space="preserve"> </w:t>
+      </w:r>
+      <w:proofErr w:type="spellStart"/>
+      <w:r>
+        <w:rPr>
+          <w:rStyle w:val="Strong"/>
+          <w:b w:val="0"/>
+        </w:rPr>
+        <w:t>razvojnog</w:t>
+      </w:r>
+      <w:proofErr w:type="spellEnd"/>
+      <w:r>
+        <w:rPr>
+          <w:rStyle w:val="Strong"/>
+          <w:b w:val="0"/>
+        </w:rPr>
+        <w:t xml:space="preserve"> </w:t>
+      </w:r>
+      <w:proofErr w:type="spellStart"/>
+      <w:r>
+        <w:rPr>
+          <w:rStyle w:val="Strong"/>
+          <w:b w:val="0"/>
+        </w:rPr>
+        <w:t>tima</w:t>
+      </w:r>
+      <w:proofErr w:type="spellEnd"/>
+      <w:r>
+        <w:rPr>
+          <w:rStyle w:val="Strong"/>
+          <w:b w:val="0"/>
+        </w:rPr>
+        <w:t xml:space="preserve"> Dining Philosophers </w:t>
+      </w:r>
+      <w:proofErr w:type="spellStart"/>
+      <w:r>
+        <w:rPr>
+          <w:rStyle w:val="Strong"/>
+          <w:b w:val="0"/>
+        </w:rPr>
+        <w:t>radi</w:t>
+      </w:r>
+      <w:proofErr w:type="spellEnd"/>
+      <w:r>
+        <w:rPr>
+          <w:rStyle w:val="Strong"/>
+          <w:b w:val="0"/>
+        </w:rPr>
+        <w:t xml:space="preserve"> </w:t>
+      </w:r>
+      <w:proofErr w:type="spellStart"/>
+      <w:r>
+        <w:rPr>
+          <w:rStyle w:val="Strong"/>
+          <w:b w:val="0"/>
+        </w:rPr>
+        <w:t>preciznosti</w:t>
+      </w:r>
+      <w:proofErr w:type="spellEnd"/>
+      <w:r>
+        <w:rPr>
+          <w:rStyle w:val="Strong"/>
+          <w:b w:val="0"/>
+        </w:rPr>
+        <w:t xml:space="preserve"> </w:t>
+      </w:r>
+      <w:proofErr w:type="spellStart"/>
+      <w:r>
+        <w:rPr>
+          <w:rStyle w:val="Strong"/>
+          <w:b w:val="0"/>
+        </w:rPr>
+        <w:t>i</w:t>
+      </w:r>
+      <w:proofErr w:type="spellEnd"/>
+      <w:r>
+        <w:rPr>
+          <w:rStyle w:val="Strong"/>
+          <w:b w:val="0"/>
+        </w:rPr>
+        <w:t xml:space="preserve"> </w:t>
+      </w:r>
+      <w:proofErr w:type="spellStart"/>
+      <w:r>
+        <w:rPr>
+          <w:rStyle w:val="Strong"/>
+          <w:b w:val="0"/>
+        </w:rPr>
+        <w:t>doslednosti</w:t>
+      </w:r>
+      <w:proofErr w:type="spellEnd"/>
+      <w:r>
+        <w:rPr>
+          <w:rStyle w:val="Strong"/>
+          <w:b w:val="0"/>
+        </w:rPr>
+        <w:t xml:space="preserve"> u </w:t>
+      </w:r>
+      <w:proofErr w:type="spellStart"/>
+      <w:r>
+        <w:rPr>
+          <w:rStyle w:val="Strong"/>
+          <w:b w:val="0"/>
+        </w:rPr>
+        <w:t>toku</w:t>
+      </w:r>
+      <w:proofErr w:type="spellEnd"/>
+      <w:r>
+        <w:rPr>
+          <w:rStyle w:val="Strong"/>
+          <w:b w:val="0"/>
+        </w:rPr>
+        <w:t xml:space="preserve"> </w:t>
+      </w:r>
+      <w:proofErr w:type="spellStart"/>
+      <w:r>
+        <w:rPr>
+          <w:rStyle w:val="Strong"/>
+          <w:b w:val="0"/>
+        </w:rPr>
+        <w:t>faza</w:t>
+      </w:r>
+      <w:proofErr w:type="spellEnd"/>
+      <w:r>
+        <w:rPr>
+          <w:rStyle w:val="Strong"/>
+          <w:b w:val="0"/>
+        </w:rPr>
+        <w:t xml:space="preserve"> </w:t>
+      </w:r>
+      <w:proofErr w:type="spellStart"/>
+      <w:r>
+        <w:rPr>
+          <w:rStyle w:val="Strong"/>
+          <w:b w:val="0"/>
+        </w:rPr>
+        <w:t>razvoja</w:t>
+      </w:r>
+      <w:proofErr w:type="spellEnd"/>
+      <w:r>
+        <w:rPr>
+          <w:rStyle w:val="Strong"/>
+          <w:b w:val="0"/>
+        </w:rPr>
+        <w:t xml:space="preserve"> </w:t>
+      </w:r>
+      <w:proofErr w:type="spellStart"/>
+      <w:r>
+        <w:rPr>
+          <w:rStyle w:val="Strong"/>
+          <w:b w:val="0"/>
+        </w:rPr>
+        <w:t>i</w:t>
+      </w:r>
+      <w:proofErr w:type="spellEnd"/>
+      <w:r>
+        <w:rPr>
+          <w:rStyle w:val="Strong"/>
+          <w:b w:val="0"/>
+        </w:rPr>
+        <w:t xml:space="preserve"> </w:t>
+      </w:r>
+      <w:proofErr w:type="spellStart"/>
+      <w:r>
+        <w:rPr>
+          <w:rStyle w:val="Strong"/>
+          <w:b w:val="0"/>
+        </w:rPr>
+        <w:t>testiranja</w:t>
+      </w:r>
+      <w:proofErr w:type="spellEnd"/>
+      <w:r>
+        <w:rPr>
+          <w:rStyle w:val="Strong"/>
+          <w:b w:val="0"/>
+        </w:rPr>
+        <w:t xml:space="preserve"> </w:t>
+      </w:r>
+      <w:proofErr w:type="spellStart"/>
+      <w:r>
+        <w:rPr>
+          <w:rStyle w:val="Strong"/>
+          <w:b w:val="0"/>
+        </w:rPr>
+        <w:t>a</w:t>
+      </w:r>
+      <w:r>
+        <w:rPr>
+          <w:rStyle w:val="Strong"/>
+          <w:b w:val="0"/>
+        </w:rPr>
+        <w:t>plikacije</w:t>
+      </w:r>
+      <w:proofErr w:type="spellEnd"/>
+      <w:r>
+        <w:rPr>
+          <w:rStyle w:val="Strong"/>
+          <w:b w:val="0"/>
+        </w:rPr>
+        <w:t>.</w:t>
+      </w:r>
+      <w:proofErr w:type="gramEnd"/>
+      <w:r>
+        <w:rPr>
+          <w:rStyle w:val="Strong"/>
+          <w:b w:val="0"/>
+        </w:rPr>
+        <w:t xml:space="preserve"> </w:t>
+      </w:r>
+      <w:proofErr w:type="spellStart"/>
+      <w:proofErr w:type="gramStart"/>
+      <w:r>
+        <w:rPr>
+          <w:rStyle w:val="Strong"/>
+          <w:b w:val="0"/>
+        </w:rPr>
+        <w:t>Dodatno</w:t>
+      </w:r>
+      <w:proofErr w:type="spellEnd"/>
+      <w:r>
+        <w:rPr>
+          <w:rStyle w:val="Strong"/>
+          <w:b w:val="0"/>
+        </w:rPr>
+        <w:t xml:space="preserve">, </w:t>
+      </w:r>
+      <w:proofErr w:type="spellStart"/>
+      <w:r>
+        <w:rPr>
+          <w:rStyle w:val="Strong"/>
+          <w:b w:val="0"/>
+        </w:rPr>
+        <w:t>dokument</w:t>
+      </w:r>
+      <w:proofErr w:type="spellEnd"/>
+      <w:r>
+        <w:rPr>
+          <w:rStyle w:val="Strong"/>
+          <w:b w:val="0"/>
+        </w:rPr>
+        <w:t xml:space="preserve"> </w:t>
+      </w:r>
+      <w:proofErr w:type="spellStart"/>
+      <w:r>
+        <w:rPr>
+          <w:rStyle w:val="Strong"/>
+          <w:b w:val="0"/>
+        </w:rPr>
+        <w:t>može</w:t>
+      </w:r>
+      <w:proofErr w:type="spellEnd"/>
+      <w:r>
+        <w:rPr>
+          <w:rStyle w:val="Strong"/>
+          <w:b w:val="0"/>
+        </w:rPr>
+        <w:t xml:space="preserve"> </w:t>
+      </w:r>
+      <w:proofErr w:type="spellStart"/>
+      <w:r>
+        <w:rPr>
+          <w:rStyle w:val="Strong"/>
+          <w:b w:val="0"/>
+        </w:rPr>
+        <w:t>poslužiti</w:t>
+      </w:r>
+      <w:proofErr w:type="spellEnd"/>
+      <w:r>
+        <w:rPr>
+          <w:rStyle w:val="Strong"/>
+          <w:b w:val="0"/>
+        </w:rPr>
+        <w:t xml:space="preserve"> </w:t>
+      </w:r>
+      <w:proofErr w:type="spellStart"/>
+      <w:r>
+        <w:rPr>
+          <w:rStyle w:val="Strong"/>
+          <w:b w:val="0"/>
+        </w:rPr>
+        <w:t>prilikom</w:t>
+      </w:r>
+      <w:proofErr w:type="spellEnd"/>
+      <w:r>
+        <w:rPr>
+          <w:rStyle w:val="Strong"/>
+          <w:b w:val="0"/>
+        </w:rPr>
+        <w:t xml:space="preserve"> </w:t>
+      </w:r>
+      <w:proofErr w:type="spellStart"/>
+      <w:r>
+        <w:rPr>
+          <w:rStyle w:val="Strong"/>
+          <w:b w:val="0"/>
+        </w:rPr>
+        <w:t>pisanja</w:t>
+      </w:r>
+      <w:proofErr w:type="spellEnd"/>
+      <w:r>
+        <w:rPr>
+          <w:rStyle w:val="Strong"/>
+          <w:b w:val="0"/>
+        </w:rPr>
+        <w:t xml:space="preserve"> </w:t>
+      </w:r>
+      <w:proofErr w:type="spellStart"/>
+      <w:r>
+        <w:rPr>
+          <w:rStyle w:val="Strong"/>
+          <w:b w:val="0"/>
+        </w:rPr>
+        <w:t>korisničk</w:t>
+      </w:r>
+      <w:r>
+        <w:rPr>
+          <w:rStyle w:val="Strong"/>
+          <w:b w:val="0"/>
+        </w:rPr>
+        <w:t>og</w:t>
+      </w:r>
+      <w:proofErr w:type="spellEnd"/>
+      <w:r>
+        <w:rPr>
+          <w:rStyle w:val="Strong"/>
+          <w:b w:val="0"/>
+        </w:rPr>
+        <w:t xml:space="preserve"> </w:t>
+      </w:r>
+      <w:proofErr w:type="spellStart"/>
+      <w:r>
+        <w:rPr>
+          <w:rStyle w:val="Strong"/>
+          <w:b w:val="0"/>
+        </w:rPr>
+        <w:t>uputstva</w:t>
+      </w:r>
+      <w:proofErr w:type="spellEnd"/>
+      <w:r>
+        <w:rPr>
+          <w:rStyle w:val="Strong"/>
+          <w:b w:val="0"/>
+        </w:rPr>
+        <w:t xml:space="preserve"> </w:t>
+      </w:r>
+      <w:proofErr w:type="spellStart"/>
+      <w:r>
+        <w:rPr>
+          <w:rStyle w:val="Strong"/>
+          <w:b w:val="0"/>
+        </w:rPr>
+        <w:t>za</w:t>
+      </w:r>
+      <w:proofErr w:type="spellEnd"/>
+      <w:r>
+        <w:rPr>
+          <w:rStyle w:val="Strong"/>
+          <w:b w:val="0"/>
+        </w:rPr>
+        <w:t xml:space="preserve"> </w:t>
+      </w:r>
+      <w:proofErr w:type="spellStart"/>
+      <w:r>
+        <w:rPr>
+          <w:rStyle w:val="Strong"/>
+          <w:b w:val="0"/>
+        </w:rPr>
+        <w:t>upotrebu</w:t>
+      </w:r>
+      <w:proofErr w:type="spellEnd"/>
+      <w:r>
+        <w:rPr>
+          <w:rStyle w:val="Strong"/>
+          <w:b w:val="0"/>
+        </w:rPr>
+        <w:t>.</w:t>
+      </w:r>
+      <w:proofErr w:type="gramEnd"/>
     </w:p>
     <w:p>
       <w:pPr>
@@ -2415,6 +3166,7 @@
         </w:rPr>
       </w:pPr>
       <w:bookmarkStart w:id="5" w:name="_Toc508921088"/>
+      <w:proofErr w:type="spellStart"/>
       <w:r>
         <w:rPr>
           <w:rStyle w:val="Strong"/>
@@ -2422,8 +3174,39 @@
           <w:b w:val="0"/>
           <w:szCs w:val="24"/>
         </w:rPr>
-        <w:t xml:space="preserve">Projektni zadatak </w:t>
-      </w:r>
+        <w:t>Projektni</w:t>
+      </w:r>
+      <w:proofErr w:type="spellEnd"/>
+      <w:r>
+        <w:rPr>
+          <w:rStyle w:val="Strong"/>
+          <w:rFonts w:cs="Segoe UI"/>
+          <w:b w:val="0"/>
+          <w:szCs w:val="24"/>
+        </w:rPr>
+        <w:t xml:space="preserve"> </w:t>
+      </w:r>
+      <w:proofErr w:type="spellStart"/>
+      <w:r>
+        <w:rPr>
+          <w:rStyle w:val="Strong"/>
+          <w:rFonts w:cs="Segoe UI"/>
+          <w:b w:val="0"/>
+          <w:szCs w:val="24"/>
+        </w:rPr>
+        <w:t>zadatak</w:t>
+      </w:r>
+      <w:proofErr w:type="spellEnd"/>
+      <w:r>
+        <w:rPr>
+          <w:rStyle w:val="Strong"/>
+          <w:rFonts w:cs="Segoe UI"/>
+          <w:b w:val="0"/>
+          <w:szCs w:val="24"/>
+        </w:rPr>
+        <w:t xml:space="preserve"> </w:t>
+      </w:r>
+      <w:proofErr w:type="spellStart"/>
       <w:r>
         <w:rPr>
           <w:rStyle w:val="Strong"/>
@@ -2434,6 +3217,7 @@
         </w:rPr>
         <w:t>GeoTag</w:t>
       </w:r>
+      <w:proofErr w:type="spellEnd"/>
     </w:p>
     <w:p>
       <w:pPr>
@@ -2441,7 +3225,8 @@
         <w:spacing w:before="120" w:after="120"/>
         <w:ind w:left="1440"/>
       </w:pPr>
-      <w:hyperlink r:id="rId9" w:history="1">
+      <w:hyperlink r:id="rId10" w:history="1">
+        <w:proofErr w:type="spellStart"/>
         <w:r>
           <w:rPr>
             <w:rStyle w:val="Hyperlink"/>
@@ -2450,8 +3235,75 @@
             <w:szCs w:val="24"/>
             <w:shd w:val="clear" w:color="auto" w:fill="FFFFFF"/>
           </w:rPr>
-          <w:t>Izrada SSU i prototipa aplikacije</w:t>
+          <w:t>Izrada</w:t>
         </w:r>
+        <w:proofErr w:type="spellEnd"/>
+        <w:r>
+          <w:rPr>
+            <w:rStyle w:val="Hyperlink"/>
+            <w:rFonts w:cs="Segoe UI"/>
+            <w:color w:val="auto"/>
+            <w:szCs w:val="24"/>
+            <w:shd w:val="clear" w:color="auto" w:fill="FFFFFF"/>
+          </w:rPr>
+          <w:t xml:space="preserve"> SSU </w:t>
+        </w:r>
+        <w:proofErr w:type="spellStart"/>
+        <w:r>
+          <w:rPr>
+            <w:rStyle w:val="Hyperlink"/>
+            <w:rFonts w:cs="Segoe UI"/>
+            <w:color w:val="auto"/>
+            <w:szCs w:val="24"/>
+            <w:shd w:val="clear" w:color="auto" w:fill="FFFFFF"/>
+          </w:rPr>
+          <w:t>i</w:t>
+        </w:r>
+        <w:proofErr w:type="spellEnd"/>
+        <w:r>
+          <w:rPr>
+            <w:rStyle w:val="Hyperlink"/>
+            <w:rFonts w:cs="Segoe UI"/>
+            <w:color w:val="auto"/>
+            <w:szCs w:val="24"/>
+            <w:shd w:val="clear" w:color="auto" w:fill="FFFFFF"/>
+          </w:rPr>
+          <w:t xml:space="preserve"> </w:t>
+        </w:r>
+        <w:proofErr w:type="spellStart"/>
+        <w:r>
+          <w:rPr>
+            <w:rStyle w:val="Hyperlink"/>
+            <w:rFonts w:cs="Segoe UI"/>
+            <w:color w:val="auto"/>
+            <w:szCs w:val="24"/>
+            <w:shd w:val="clear" w:color="auto" w:fill="FFFFFF"/>
+          </w:rPr>
+          <w:t>prototipa</w:t>
+        </w:r>
+        <w:proofErr w:type="spellEnd"/>
+        <w:r>
+          <w:rPr>
+            <w:rStyle w:val="Hyperlink"/>
+            <w:rFonts w:cs="Segoe UI"/>
+            <w:color w:val="auto"/>
+            <w:szCs w:val="24"/>
+            <w:shd w:val="clear" w:color="auto" w:fill="FFFFFF"/>
+          </w:rPr>
+          <w:t xml:space="preserve"> </w:t>
+        </w:r>
+        <w:proofErr w:type="spellStart"/>
+        <w:r>
+          <w:rPr>
+            <w:rStyle w:val="Hyperlink"/>
+            <w:rFonts w:cs="Segoe UI"/>
+            <w:color w:val="auto"/>
+            <w:szCs w:val="24"/>
+            <w:shd w:val="clear" w:color="auto" w:fill="FFFFFF"/>
+          </w:rPr>
+          <w:t>aplikacije</w:t>
+        </w:r>
+        <w:proofErr w:type="spellEnd"/>
       </w:hyperlink>
     </w:p>
     <w:p>
@@ -2463,7 +3315,7 @@
           <w:shd w:val="clear" w:color="auto" w:fill="FFFFFF"/>
         </w:rPr>
       </w:pPr>
-      <w:hyperlink r:id="rId10" w:history="1">
+      <w:hyperlink r:id="rId11" w:history="1">
         <w:r>
           <w:rPr>
             <w:rStyle w:val="Hyperlink"/>
@@ -2471,8 +3323,39 @@
             <w:szCs w:val="24"/>
             <w:shd w:val="clear" w:color="auto" w:fill="FFFFFF"/>
           </w:rPr>
-          <w:t>Primer jednog SSU dokumenta</w:t>
+          <w:t xml:space="preserve">Primer </w:t>
         </w:r>
+        <w:proofErr w:type="spellStart"/>
+        <w:r>
+          <w:rPr>
+            <w:rStyle w:val="Hyperlink"/>
+            <w:rFonts w:cs="Segoe UI"/>
+            <w:szCs w:val="24"/>
+            <w:shd w:val="clear" w:color="auto" w:fill="FFFFFF"/>
+          </w:rPr>
+          <w:t>jednog</w:t>
+        </w:r>
+        <w:proofErr w:type="spellEnd"/>
+        <w:r>
+          <w:rPr>
+            <w:rStyle w:val="Hyperlink"/>
+            <w:rFonts w:cs="Segoe UI"/>
+            <w:szCs w:val="24"/>
+            <w:shd w:val="clear" w:color="auto" w:fill="FFFFFF"/>
+          </w:rPr>
+          <w:t xml:space="preserve"> SSU </w:t>
+        </w:r>
+        <w:proofErr w:type="spellStart"/>
+        <w:r>
+          <w:rPr>
+            <w:rStyle w:val="Hyperlink"/>
+            <w:rFonts w:cs="Segoe UI"/>
+            <w:szCs w:val="24"/>
+            <w:shd w:val="clear" w:color="auto" w:fill="FFFFFF"/>
+          </w:rPr>
+          <w:t>dokumenta</w:t>
+        </w:r>
+        <w:proofErr w:type="spellEnd"/>
       </w:hyperlink>
     </w:p>
     <w:p>
@@ -2487,14 +3370,32 @@
           <w:color w:val="2F5496" w:themeColor="accent1" w:themeShade="BF"/>
         </w:rPr>
       </w:pPr>
+      <w:proofErr w:type="spellStart"/>
       <w:r>
         <w:rPr>
           <w:rStyle w:val="Strong"/>
           <w:color w:val="2F5496" w:themeColor="accent1" w:themeShade="BF"/>
         </w:rPr>
-        <w:t>Otvorena pitanja</w:t>
+        <w:t>Otvorena</w:t>
+      </w:r>
+      <w:proofErr w:type="spellEnd"/>
+      <w:r>
+        <w:rPr>
+          <w:rStyle w:val="Strong"/>
+          <w:color w:val="2F5496" w:themeColor="accent1" w:themeShade="BF"/>
+        </w:rPr>
+        <w:t xml:space="preserve"> </w:t>
+      </w:r>
+      <w:proofErr w:type="spellStart"/>
+      <w:r>
+        <w:rPr>
+          <w:rStyle w:val="Strong"/>
+          <w:color w:val="2F5496" w:themeColor="accent1" w:themeShade="BF"/>
+        </w:rPr>
+        <w:t>pitanja</w:t>
       </w:r>
       <w:bookmarkEnd w:id="5"/>
+      <w:proofErr w:type="spellEnd"/>
     </w:p>
     <w:p>
       <w:pPr>
@@ -2514,7 +3415,7 @@
         <w:tblStyle w:val="TableGrid"/>
         <w:tblW w:w="10997" w:type="dxa"/>
         <w:tblInd w:w="-522" w:type="dxa"/>
-        <w:tblLook w:val="04A0"/>
+        <w:tblLook w:val="04A0" w:firstRow="1" w:lastRow="0" w:firstColumn="1" w:lastColumn="0" w:noHBand="0" w:noVBand="1"/>
       </w:tblPr>
       <w:tblGrid>
         <w:gridCol w:w="360"/>
@@ -2553,6 +3454,7 @@
                 <w:color w:val="2F5496" w:themeColor="accent1" w:themeShade="BF"/>
               </w:rPr>
             </w:pPr>
+            <w:proofErr w:type="spellStart"/>
             <w:r>
               <w:rPr>
                 <w:b/>
@@ -2560,6 +3462,7 @@
               </w:rPr>
               <w:t>Opis</w:t>
             </w:r>
+            <w:proofErr w:type="spellEnd"/>
           </w:p>
         </w:tc>
         <w:tc>
@@ -2576,6 +3479,7 @@
                 <w:color w:val="2F5496" w:themeColor="accent1" w:themeShade="BF"/>
               </w:rPr>
             </w:pPr>
+            <w:proofErr w:type="spellStart"/>
             <w:r>
               <w:rPr>
                 <w:b/>
@@ -2583,6 +3487,7 @@
               </w:rPr>
               <w:t>Rešenje</w:t>
             </w:r>
+            <w:proofErr w:type="spellEnd"/>
           </w:p>
         </w:tc>
       </w:tr>
@@ -2758,14 +3663,32 @@
         <w:lastRenderedPageBreak/>
         <w:t xml:space="preserve">Scenario </w:t>
       </w:r>
+      <w:proofErr w:type="spellStart"/>
       <w:r>
         <w:rPr>
           <w:rStyle w:val="Strong"/>
           <w:color w:val="2F5496" w:themeColor="accent1" w:themeShade="BF"/>
         </w:rPr>
-        <w:t>brisanja korisnika</w:t>
+        <w:t>brisanja</w:t>
+      </w:r>
+      <w:proofErr w:type="spellEnd"/>
+      <w:r>
+        <w:rPr>
+          <w:rStyle w:val="Strong"/>
+          <w:color w:val="2F5496" w:themeColor="accent1" w:themeShade="BF"/>
+        </w:rPr>
+        <w:t xml:space="preserve"> </w:t>
+      </w:r>
+      <w:proofErr w:type="spellStart"/>
+      <w:r>
+        <w:rPr>
+          <w:rStyle w:val="Strong"/>
+          <w:color w:val="2F5496" w:themeColor="accent1" w:themeShade="BF"/>
+        </w:rPr>
+        <w:t>korisnika</w:t>
       </w:r>
       <w:bookmarkEnd w:id="6"/>
+      <w:proofErr w:type="spellEnd"/>
     </w:p>
     <w:p>
       <w:pPr>
@@ -2780,14 +3703,32 @@
         </w:rPr>
       </w:pPr>
       <w:bookmarkStart w:id="7" w:name="_Toc508921090"/>
+      <w:proofErr w:type="spellStart"/>
       <w:r>
         <w:rPr>
           <w:rStyle w:val="Strong"/>
           <w:color w:val="2F5496" w:themeColor="accent1" w:themeShade="BF"/>
         </w:rPr>
-        <w:t>Kratak opis</w:t>
+        <w:t>Kratak</w:t>
+      </w:r>
+      <w:proofErr w:type="spellEnd"/>
+      <w:r>
+        <w:rPr>
+          <w:rStyle w:val="Strong"/>
+          <w:color w:val="2F5496" w:themeColor="accent1" w:themeShade="BF"/>
+        </w:rPr>
+        <w:t xml:space="preserve"> </w:t>
+      </w:r>
+      <w:proofErr w:type="spellStart"/>
+      <w:r>
+        <w:rPr>
+          <w:rStyle w:val="Strong"/>
+          <w:color w:val="2F5496" w:themeColor="accent1" w:themeShade="BF"/>
+        </w:rPr>
+        <w:t>opis</w:t>
       </w:r>
       <w:bookmarkEnd w:id="7"/>
+      <w:proofErr w:type="spellEnd"/>
     </w:p>
     <w:p>
       <w:pPr>
@@ -2799,21 +3740,68 @@
           <w:bCs w:val="0"/>
         </w:rPr>
       </w:pPr>
-      <w:r>
-        <w:rPr>
-          <w:rStyle w:val="Strong"/>
-          <w:b w:val="0"/>
-          <w:bCs w:val="0"/>
-        </w:rPr>
-        <w:t xml:space="preserve">Cilj je </w:t>
-      </w:r>
-      <w:r>
-        <w:rPr>
-          <w:rStyle w:val="Strong"/>
-          <w:b w:val="0"/>
-          <w:bCs w:val="0"/>
-        </w:rPr>
-        <w:t>adminu dati mogu</w:t>
+      <w:proofErr w:type="spellStart"/>
+      <w:r>
+        <w:rPr>
+          <w:rStyle w:val="Strong"/>
+          <w:b w:val="0"/>
+          <w:bCs w:val="0"/>
+        </w:rPr>
+        <w:t>Cilj</w:t>
+      </w:r>
+      <w:proofErr w:type="spellEnd"/>
+      <w:r>
+        <w:rPr>
+          <w:rStyle w:val="Strong"/>
+          <w:b w:val="0"/>
+          <w:bCs w:val="0"/>
+        </w:rPr>
+        <w:t xml:space="preserve"> je </w:t>
+      </w:r>
+      <w:proofErr w:type="spellStart"/>
+      <w:r>
+        <w:rPr>
+          <w:rStyle w:val="Strong"/>
+          <w:b w:val="0"/>
+          <w:bCs w:val="0"/>
+        </w:rPr>
+        <w:t>adminu</w:t>
+      </w:r>
+      <w:proofErr w:type="spellEnd"/>
+      <w:r>
+        <w:rPr>
+          <w:rStyle w:val="Strong"/>
+          <w:b w:val="0"/>
+          <w:bCs w:val="0"/>
+        </w:rPr>
+        <w:t xml:space="preserve"> </w:t>
+      </w:r>
+      <w:proofErr w:type="spellStart"/>
+      <w:r>
+        <w:rPr>
+          <w:rStyle w:val="Strong"/>
+          <w:b w:val="0"/>
+          <w:bCs w:val="0"/>
+        </w:rPr>
+        <w:t>dati</w:t>
+      </w:r>
+      <w:proofErr w:type="spellEnd"/>
+      <w:r>
+        <w:rPr>
+          <w:rStyle w:val="Strong"/>
+          <w:b w:val="0"/>
+          <w:bCs w:val="0"/>
+        </w:rPr>
+        <w:t xml:space="preserve"> </w:t>
+      </w:r>
+      <w:proofErr w:type="spellStart"/>
+      <w:r>
+        <w:rPr>
+          <w:rStyle w:val="Strong"/>
+          <w:b w:val="0"/>
+          <w:bCs w:val="0"/>
+        </w:rPr>
+        <w:t>mogu</w:t>
       </w:r>
       <w:r>
         <w:rPr>
@@ -2839,37 +3827,644 @@
         </w:rPr>
         <w:t>t</w:t>
       </w:r>
-      <w:r>
-        <w:rPr>
-          <w:rStyle w:val="Strong"/>
-          <w:b w:val="0"/>
-          <w:bCs w:val="0"/>
-        </w:rPr>
-        <w:t xml:space="preserve"> za brisanje korisnika koji loše utiču na rad i funkcionisanje aplikacije (ostavljaju dosta uvredljivih komentara, imaju dosta loše ocene, spamuju sa dodavanjem nekorektnih destinacija...).</w:t>
-      </w:r>
-      <w:r>
-        <w:rPr>
-          <w:rStyle w:val="Strong"/>
-          <w:b w:val="0"/>
-          <w:bCs w:val="0"/>
-        </w:rPr>
-        <w:t xml:space="preserve"> Na profilu sva</w:t>
-      </w:r>
-      <w:r>
-        <w:rPr>
-          <w:rStyle w:val="Strong"/>
-          <w:b w:val="0"/>
-          <w:bCs w:val="0"/>
-        </w:rPr>
-        <w:t>kog korisnika, ukoliko admin uđ</w:t>
-      </w:r>
-      <w:r>
-        <w:rPr>
-          <w:rStyle w:val="Strong"/>
-          <w:b w:val="0"/>
-          <w:bCs w:val="0"/>
-        </w:rPr>
-        <w:t xml:space="preserve">e na taj profil bostoji dugme </w:t>
+      <w:proofErr w:type="spellEnd"/>
+      <w:r>
+        <w:rPr>
+          <w:rStyle w:val="Strong"/>
+          <w:b w:val="0"/>
+          <w:bCs w:val="0"/>
+        </w:rPr>
+        <w:t xml:space="preserve"> </w:t>
+      </w:r>
+      <w:proofErr w:type="spellStart"/>
+      <w:r>
+        <w:rPr>
+          <w:rStyle w:val="Strong"/>
+          <w:b w:val="0"/>
+          <w:bCs w:val="0"/>
+        </w:rPr>
+        <w:t>za</w:t>
+      </w:r>
+      <w:proofErr w:type="spellEnd"/>
+      <w:r>
+        <w:rPr>
+          <w:rStyle w:val="Strong"/>
+          <w:b w:val="0"/>
+          <w:bCs w:val="0"/>
+        </w:rPr>
+        <w:t xml:space="preserve"> </w:t>
+      </w:r>
+      <w:proofErr w:type="spellStart"/>
+      <w:r>
+        <w:rPr>
+          <w:rStyle w:val="Strong"/>
+          <w:b w:val="0"/>
+          <w:bCs w:val="0"/>
+        </w:rPr>
+        <w:t>brisanje</w:t>
+      </w:r>
+      <w:proofErr w:type="spellEnd"/>
+      <w:r>
+        <w:rPr>
+          <w:rStyle w:val="Strong"/>
+          <w:b w:val="0"/>
+          <w:bCs w:val="0"/>
+        </w:rPr>
+        <w:t xml:space="preserve"> </w:t>
+      </w:r>
+      <w:proofErr w:type="spellStart"/>
+      <w:r>
+        <w:rPr>
+          <w:rStyle w:val="Strong"/>
+          <w:b w:val="0"/>
+          <w:bCs w:val="0"/>
+        </w:rPr>
+        <w:t>korisnika</w:t>
+      </w:r>
+      <w:proofErr w:type="spellEnd"/>
+      <w:r>
+        <w:rPr>
+          <w:rStyle w:val="Strong"/>
+          <w:b w:val="0"/>
+          <w:bCs w:val="0"/>
+        </w:rPr>
+        <w:t xml:space="preserve"> </w:t>
+      </w:r>
+      <w:proofErr w:type="spellStart"/>
+      <w:r>
+        <w:rPr>
+          <w:rStyle w:val="Strong"/>
+          <w:b w:val="0"/>
+          <w:bCs w:val="0"/>
+        </w:rPr>
+        <w:t>koji</w:t>
+      </w:r>
+      <w:proofErr w:type="spellEnd"/>
+      <w:r>
+        <w:rPr>
+          <w:rStyle w:val="Strong"/>
+          <w:b w:val="0"/>
+          <w:bCs w:val="0"/>
+        </w:rPr>
+        <w:t xml:space="preserve"> </w:t>
+      </w:r>
+      <w:proofErr w:type="spellStart"/>
+      <w:r>
+        <w:rPr>
+          <w:rStyle w:val="Strong"/>
+          <w:b w:val="0"/>
+          <w:bCs w:val="0"/>
+        </w:rPr>
+        <w:t>loše</w:t>
+      </w:r>
+      <w:proofErr w:type="spellEnd"/>
+      <w:r>
+        <w:rPr>
+          <w:rStyle w:val="Strong"/>
+          <w:b w:val="0"/>
+          <w:bCs w:val="0"/>
+        </w:rPr>
+        <w:t xml:space="preserve"> </w:t>
+      </w:r>
+      <w:proofErr w:type="spellStart"/>
+      <w:r>
+        <w:rPr>
+          <w:rStyle w:val="Strong"/>
+          <w:b w:val="0"/>
+          <w:bCs w:val="0"/>
+        </w:rPr>
+        <w:t>utiču</w:t>
+      </w:r>
+      <w:proofErr w:type="spellEnd"/>
+      <w:r>
+        <w:rPr>
+          <w:rStyle w:val="Strong"/>
+          <w:b w:val="0"/>
+          <w:bCs w:val="0"/>
+        </w:rPr>
+        <w:t xml:space="preserve"> </w:t>
+      </w:r>
+      <w:proofErr w:type="spellStart"/>
+      <w:proofErr w:type="gramStart"/>
+      <w:r>
+        <w:rPr>
+          <w:rStyle w:val="Strong"/>
+          <w:b w:val="0"/>
+          <w:bCs w:val="0"/>
+        </w:rPr>
+        <w:t>na</w:t>
+      </w:r>
+      <w:proofErr w:type="spellEnd"/>
+      <w:proofErr w:type="gramEnd"/>
+      <w:r>
+        <w:rPr>
+          <w:rStyle w:val="Strong"/>
+          <w:b w:val="0"/>
+          <w:bCs w:val="0"/>
+        </w:rPr>
+        <w:t xml:space="preserve"> rad </w:t>
+      </w:r>
+      <w:proofErr w:type="spellStart"/>
+      <w:r>
+        <w:rPr>
+          <w:rStyle w:val="Strong"/>
+          <w:b w:val="0"/>
+          <w:bCs w:val="0"/>
+        </w:rPr>
+        <w:t>i</w:t>
+      </w:r>
+      <w:proofErr w:type="spellEnd"/>
+      <w:r>
+        <w:rPr>
+          <w:rStyle w:val="Strong"/>
+          <w:b w:val="0"/>
+          <w:bCs w:val="0"/>
+        </w:rPr>
+        <w:t xml:space="preserve"> </w:t>
+      </w:r>
+      <w:proofErr w:type="spellStart"/>
+      <w:r>
+        <w:rPr>
+          <w:rStyle w:val="Strong"/>
+          <w:b w:val="0"/>
+          <w:bCs w:val="0"/>
+        </w:rPr>
+        <w:t>funkcionisanje</w:t>
+      </w:r>
+      <w:proofErr w:type="spellEnd"/>
+      <w:r>
+        <w:rPr>
+          <w:rStyle w:val="Strong"/>
+          <w:b w:val="0"/>
+          <w:bCs w:val="0"/>
+        </w:rPr>
+        <w:t xml:space="preserve"> </w:t>
+      </w:r>
+      <w:proofErr w:type="spellStart"/>
+      <w:r>
+        <w:rPr>
+          <w:rStyle w:val="Strong"/>
+          <w:b w:val="0"/>
+          <w:bCs w:val="0"/>
+        </w:rPr>
+        <w:t>aplikacije</w:t>
+      </w:r>
+      <w:proofErr w:type="spellEnd"/>
+      <w:r>
+        <w:rPr>
+          <w:rStyle w:val="Strong"/>
+          <w:b w:val="0"/>
+          <w:bCs w:val="0"/>
+        </w:rPr>
+        <w:t xml:space="preserve"> (</w:t>
+      </w:r>
+      <w:proofErr w:type="spellStart"/>
+      <w:r>
+        <w:rPr>
+          <w:rStyle w:val="Strong"/>
+          <w:b w:val="0"/>
+          <w:bCs w:val="0"/>
+        </w:rPr>
+        <w:t>ostavljaju</w:t>
+      </w:r>
+      <w:proofErr w:type="spellEnd"/>
+      <w:r>
+        <w:rPr>
+          <w:rStyle w:val="Strong"/>
+          <w:b w:val="0"/>
+          <w:bCs w:val="0"/>
+        </w:rPr>
+        <w:t xml:space="preserve"> </w:t>
+      </w:r>
+      <w:proofErr w:type="spellStart"/>
+      <w:r>
+        <w:rPr>
+          <w:rStyle w:val="Strong"/>
+          <w:b w:val="0"/>
+          <w:bCs w:val="0"/>
+        </w:rPr>
+        <w:t>dosta</w:t>
+      </w:r>
+      <w:proofErr w:type="spellEnd"/>
+      <w:r>
+        <w:rPr>
+          <w:rStyle w:val="Strong"/>
+          <w:b w:val="0"/>
+          <w:bCs w:val="0"/>
+        </w:rPr>
+        <w:t xml:space="preserve"> </w:t>
+      </w:r>
+      <w:proofErr w:type="spellStart"/>
+      <w:r>
+        <w:rPr>
+          <w:rStyle w:val="Strong"/>
+          <w:b w:val="0"/>
+          <w:bCs w:val="0"/>
+        </w:rPr>
+        <w:t>uvredljivih</w:t>
+      </w:r>
+      <w:proofErr w:type="spellEnd"/>
+      <w:r>
+        <w:rPr>
+          <w:rStyle w:val="Strong"/>
+          <w:b w:val="0"/>
+          <w:bCs w:val="0"/>
+        </w:rPr>
+        <w:t xml:space="preserve"> </w:t>
+      </w:r>
+      <w:proofErr w:type="spellStart"/>
+      <w:r>
+        <w:rPr>
+          <w:rStyle w:val="Strong"/>
+          <w:b w:val="0"/>
+          <w:bCs w:val="0"/>
+        </w:rPr>
+        <w:t>komentara</w:t>
+      </w:r>
+      <w:proofErr w:type="spellEnd"/>
+      <w:r>
+        <w:rPr>
+          <w:rStyle w:val="Strong"/>
+          <w:b w:val="0"/>
+          <w:bCs w:val="0"/>
+        </w:rPr>
+        <w:t xml:space="preserve">, </w:t>
+      </w:r>
+      <w:proofErr w:type="spellStart"/>
+      <w:r>
+        <w:rPr>
+          <w:rStyle w:val="Strong"/>
+          <w:b w:val="0"/>
+          <w:bCs w:val="0"/>
+        </w:rPr>
+        <w:t>imaju</w:t>
+      </w:r>
+      <w:proofErr w:type="spellEnd"/>
+      <w:r>
+        <w:rPr>
+          <w:rStyle w:val="Strong"/>
+          <w:b w:val="0"/>
+          <w:bCs w:val="0"/>
+        </w:rPr>
+        <w:t xml:space="preserve"> </w:t>
+      </w:r>
+      <w:proofErr w:type="spellStart"/>
+      <w:r>
+        <w:rPr>
+          <w:rStyle w:val="Strong"/>
+          <w:b w:val="0"/>
+          <w:bCs w:val="0"/>
+        </w:rPr>
+        <w:t>dosta</w:t>
+      </w:r>
+      <w:proofErr w:type="spellEnd"/>
+      <w:r>
+        <w:rPr>
+          <w:rStyle w:val="Strong"/>
+          <w:b w:val="0"/>
+          <w:bCs w:val="0"/>
+        </w:rPr>
+        <w:t xml:space="preserve"> </w:t>
+      </w:r>
+      <w:proofErr w:type="spellStart"/>
+      <w:r>
+        <w:rPr>
+          <w:rStyle w:val="Strong"/>
+          <w:b w:val="0"/>
+          <w:bCs w:val="0"/>
+        </w:rPr>
+        <w:t>loše</w:t>
+      </w:r>
+      <w:proofErr w:type="spellEnd"/>
+      <w:r>
+        <w:rPr>
+          <w:rStyle w:val="Strong"/>
+          <w:b w:val="0"/>
+          <w:bCs w:val="0"/>
+        </w:rPr>
+        <w:t xml:space="preserve"> </w:t>
+      </w:r>
+      <w:proofErr w:type="spellStart"/>
+      <w:r>
+        <w:rPr>
+          <w:rStyle w:val="Strong"/>
+          <w:b w:val="0"/>
+          <w:bCs w:val="0"/>
+        </w:rPr>
+        <w:t>ocene</w:t>
+      </w:r>
+      <w:proofErr w:type="spellEnd"/>
+      <w:r>
+        <w:rPr>
+          <w:rStyle w:val="Strong"/>
+          <w:b w:val="0"/>
+          <w:bCs w:val="0"/>
+        </w:rPr>
+        <w:t xml:space="preserve">, </w:t>
+      </w:r>
+      <w:proofErr w:type="spellStart"/>
+      <w:r>
+        <w:rPr>
+          <w:rStyle w:val="Strong"/>
+          <w:b w:val="0"/>
+          <w:bCs w:val="0"/>
+        </w:rPr>
+        <w:t>spamuju</w:t>
+      </w:r>
+      <w:proofErr w:type="spellEnd"/>
+      <w:r>
+        <w:rPr>
+          <w:rStyle w:val="Strong"/>
+          <w:b w:val="0"/>
+          <w:bCs w:val="0"/>
+        </w:rPr>
+        <w:t xml:space="preserve"> </w:t>
+      </w:r>
+      <w:proofErr w:type="spellStart"/>
+      <w:r>
+        <w:rPr>
+          <w:rStyle w:val="Strong"/>
+          <w:b w:val="0"/>
+          <w:bCs w:val="0"/>
+        </w:rPr>
+        <w:t>sa</w:t>
+      </w:r>
+      <w:proofErr w:type="spellEnd"/>
+      <w:r>
+        <w:rPr>
+          <w:rStyle w:val="Strong"/>
+          <w:b w:val="0"/>
+          <w:bCs w:val="0"/>
+        </w:rPr>
+        <w:t xml:space="preserve"> </w:t>
+      </w:r>
+      <w:proofErr w:type="spellStart"/>
+      <w:r>
+        <w:rPr>
+          <w:rStyle w:val="Strong"/>
+          <w:b w:val="0"/>
+          <w:bCs w:val="0"/>
+        </w:rPr>
+        <w:t>dodavanjem</w:t>
+      </w:r>
+      <w:proofErr w:type="spellEnd"/>
+      <w:r>
+        <w:rPr>
+          <w:rStyle w:val="Strong"/>
+          <w:b w:val="0"/>
+          <w:bCs w:val="0"/>
+        </w:rPr>
+        <w:t xml:space="preserve"> </w:t>
+      </w:r>
+      <w:proofErr w:type="spellStart"/>
+      <w:r>
+        <w:rPr>
+          <w:rStyle w:val="Strong"/>
+          <w:b w:val="0"/>
+          <w:bCs w:val="0"/>
+        </w:rPr>
+        <w:t>nekorektnih</w:t>
+      </w:r>
+      <w:proofErr w:type="spellEnd"/>
+      <w:r>
+        <w:rPr>
+          <w:rStyle w:val="Strong"/>
+          <w:b w:val="0"/>
+          <w:bCs w:val="0"/>
+        </w:rPr>
+        <w:t xml:space="preserve"> </w:t>
+      </w:r>
+      <w:proofErr w:type="spellStart"/>
+      <w:r>
+        <w:rPr>
+          <w:rStyle w:val="Strong"/>
+          <w:b w:val="0"/>
+          <w:bCs w:val="0"/>
+        </w:rPr>
+        <w:t>destinacija</w:t>
+      </w:r>
+      <w:proofErr w:type="spellEnd"/>
+      <w:r>
+        <w:rPr>
+          <w:rStyle w:val="Strong"/>
+          <w:b w:val="0"/>
+          <w:bCs w:val="0"/>
+        </w:rPr>
+        <w:t>...).</w:t>
+      </w:r>
+      <w:r>
+        <w:rPr>
+          <w:rStyle w:val="Strong"/>
+          <w:b w:val="0"/>
+          <w:bCs w:val="0"/>
+        </w:rPr>
+        <w:t xml:space="preserve"> Na </w:t>
+      </w:r>
+      <w:proofErr w:type="spellStart"/>
+      <w:r>
+        <w:rPr>
+          <w:rStyle w:val="Strong"/>
+          <w:b w:val="0"/>
+          <w:bCs w:val="0"/>
+        </w:rPr>
+        <w:t>profilu</w:t>
+      </w:r>
+      <w:proofErr w:type="spellEnd"/>
+      <w:r>
+        <w:rPr>
+          <w:rStyle w:val="Strong"/>
+          <w:b w:val="0"/>
+          <w:bCs w:val="0"/>
+        </w:rPr>
+        <w:t xml:space="preserve"> </w:t>
+      </w:r>
+      <w:proofErr w:type="spellStart"/>
+      <w:r>
+        <w:rPr>
+          <w:rStyle w:val="Strong"/>
+          <w:b w:val="0"/>
+          <w:bCs w:val="0"/>
+        </w:rPr>
+        <w:t>sva</w:t>
+      </w:r>
+      <w:r>
+        <w:rPr>
+          <w:rStyle w:val="Strong"/>
+          <w:b w:val="0"/>
+          <w:bCs w:val="0"/>
+        </w:rPr>
+        <w:t>kog</w:t>
+      </w:r>
+      <w:proofErr w:type="spellEnd"/>
+      <w:r>
+        <w:rPr>
+          <w:rStyle w:val="Strong"/>
+          <w:b w:val="0"/>
+          <w:bCs w:val="0"/>
+        </w:rPr>
+        <w:t xml:space="preserve"> </w:t>
+      </w:r>
+      <w:proofErr w:type="spellStart"/>
+      <w:r>
+        <w:rPr>
+          <w:rStyle w:val="Strong"/>
+          <w:b w:val="0"/>
+          <w:bCs w:val="0"/>
+        </w:rPr>
+        <w:t>korisnika</w:t>
+      </w:r>
+      <w:proofErr w:type="spellEnd"/>
+      <w:r>
+        <w:rPr>
+          <w:rStyle w:val="Strong"/>
+          <w:b w:val="0"/>
+          <w:bCs w:val="0"/>
+        </w:rPr>
+        <w:t xml:space="preserve">, </w:t>
+      </w:r>
+      <w:proofErr w:type="spellStart"/>
+      <w:r>
+        <w:rPr>
+          <w:rStyle w:val="Strong"/>
+          <w:b w:val="0"/>
+          <w:bCs w:val="0"/>
+        </w:rPr>
+        <w:t>ukoliko</w:t>
+      </w:r>
+      <w:proofErr w:type="spellEnd"/>
+      <w:r>
+        <w:rPr>
+          <w:rStyle w:val="Strong"/>
+          <w:b w:val="0"/>
+          <w:bCs w:val="0"/>
+        </w:rPr>
+        <w:t xml:space="preserve"> admin </w:t>
+      </w:r>
+      <w:proofErr w:type="spellStart"/>
+      <w:r>
+        <w:rPr>
+          <w:rStyle w:val="Strong"/>
+          <w:b w:val="0"/>
+          <w:bCs w:val="0"/>
+        </w:rPr>
+        <w:t>uđ</w:t>
+      </w:r>
+      <w:r>
+        <w:rPr>
+          <w:rStyle w:val="Strong"/>
+          <w:b w:val="0"/>
+          <w:bCs w:val="0"/>
+        </w:rPr>
+        <w:t>e</w:t>
+      </w:r>
+      <w:proofErr w:type="spellEnd"/>
+      <w:r>
+        <w:rPr>
+          <w:rStyle w:val="Strong"/>
+          <w:b w:val="0"/>
+          <w:bCs w:val="0"/>
+        </w:rPr>
+        <w:t xml:space="preserve"> </w:t>
+      </w:r>
+      <w:proofErr w:type="spellStart"/>
+      <w:proofErr w:type="gramStart"/>
+      <w:r>
+        <w:rPr>
+          <w:rStyle w:val="Strong"/>
+          <w:b w:val="0"/>
+          <w:bCs w:val="0"/>
+        </w:rPr>
+        <w:t>na</w:t>
+      </w:r>
+      <w:proofErr w:type="spellEnd"/>
+      <w:proofErr w:type="gramEnd"/>
+      <w:r>
+        <w:rPr>
+          <w:rStyle w:val="Strong"/>
+          <w:b w:val="0"/>
+          <w:bCs w:val="0"/>
+        </w:rPr>
+        <w:t xml:space="preserve"> </w:t>
+      </w:r>
+      <w:proofErr w:type="spellStart"/>
+      <w:r>
+        <w:rPr>
+          <w:rStyle w:val="Strong"/>
+          <w:b w:val="0"/>
+          <w:bCs w:val="0"/>
+        </w:rPr>
+        <w:t>taj</w:t>
+      </w:r>
+      <w:proofErr w:type="spellEnd"/>
+      <w:r>
+        <w:rPr>
+          <w:rStyle w:val="Strong"/>
+          <w:b w:val="0"/>
+          <w:bCs w:val="0"/>
+        </w:rPr>
+        <w:t xml:space="preserve"> </w:t>
+      </w:r>
+      <w:proofErr w:type="spellStart"/>
+      <w:r>
+        <w:rPr>
+          <w:rStyle w:val="Strong"/>
+          <w:b w:val="0"/>
+          <w:bCs w:val="0"/>
+        </w:rPr>
+        <w:t>profil</w:t>
+      </w:r>
+      <w:proofErr w:type="spellEnd"/>
+      <w:r>
+        <w:rPr>
+          <w:rStyle w:val="Strong"/>
+          <w:b w:val="0"/>
+          <w:bCs w:val="0"/>
+        </w:rPr>
+        <w:t xml:space="preserve"> </w:t>
+      </w:r>
+      <w:proofErr w:type="spellStart"/>
+      <w:r>
+        <w:rPr>
+          <w:rStyle w:val="Strong"/>
+          <w:b w:val="0"/>
+          <w:bCs w:val="0"/>
+        </w:rPr>
+        <w:t>p</w:t>
+      </w:r>
+      <w:r>
+        <w:rPr>
+          <w:rStyle w:val="Strong"/>
+          <w:b w:val="0"/>
+          <w:bCs w:val="0"/>
+        </w:rPr>
+        <w:t>ostoji</w:t>
+      </w:r>
+      <w:proofErr w:type="spellEnd"/>
+      <w:r>
+        <w:rPr>
+          <w:rStyle w:val="Strong"/>
+          <w:b w:val="0"/>
+          <w:bCs w:val="0"/>
+        </w:rPr>
+        <w:t xml:space="preserve"> </w:t>
+      </w:r>
+      <w:proofErr w:type="spellStart"/>
+      <w:r>
+        <w:rPr>
+          <w:rStyle w:val="Strong"/>
+          <w:b w:val="0"/>
+          <w:bCs w:val="0"/>
+        </w:rPr>
+        <w:t>dugme</w:t>
+      </w:r>
+      <w:proofErr w:type="spellEnd"/>
+      <w:r>
+        <w:rPr>
+          <w:rStyle w:val="Strong"/>
+          <w:b w:val="0"/>
+          <w:bCs w:val="0"/>
+        </w:rPr>
+        <w:t xml:space="preserve"> </w:t>
       </w:r>
       <w:r>
         <w:rPr>
@@ -2910,14 +4505,32 @@
         </w:rPr>
       </w:pPr>
       <w:bookmarkStart w:id="8" w:name="_Toc508921091"/>
+      <w:proofErr w:type="spellStart"/>
       <w:r>
         <w:rPr>
           <w:rStyle w:val="Strong"/>
           <w:color w:val="2F5496" w:themeColor="accent1" w:themeShade="BF"/>
         </w:rPr>
-        <w:t>Tok događaja</w:t>
+        <w:t>Tok</w:t>
+      </w:r>
+      <w:proofErr w:type="spellEnd"/>
+      <w:r>
+        <w:rPr>
+          <w:rStyle w:val="Strong"/>
+          <w:color w:val="2F5496" w:themeColor="accent1" w:themeShade="BF"/>
+        </w:rPr>
+        <w:t xml:space="preserve"> </w:t>
+      </w:r>
+      <w:proofErr w:type="spellStart"/>
+      <w:r>
+        <w:rPr>
+          <w:rStyle w:val="Strong"/>
+          <w:color w:val="2F5496" w:themeColor="accent1" w:themeShade="BF"/>
+        </w:rPr>
+        <w:t>događaja</w:t>
       </w:r>
       <w:bookmarkEnd w:id="8"/>
+      <w:proofErr w:type="spellEnd"/>
     </w:p>
     <w:p>
       <w:pPr>
@@ -2928,27 +4541,173 @@
           <w:b w:val="0"/>
         </w:rPr>
       </w:pPr>
-      <w:r>
-        <w:rPr>
-          <w:rStyle w:val="Strong"/>
-          <w:b w:val="0"/>
-        </w:rPr>
-        <w:t>U ovo</w:t>
-      </w:r>
-      <w:r>
-        <w:rPr>
-          <w:rStyle w:val="Strong"/>
-          <w:b w:val="0"/>
-        </w:rPr>
-        <w:t>m odeljku opisan je glavni uspeš</w:t>
-      </w:r>
-      <w:r>
-        <w:rPr>
-          <w:rStyle w:val="Strong"/>
-          <w:b w:val="0"/>
-        </w:rPr>
-        <w:t>ni scenario, kao i alternativni scenariji.</w:t>
-      </w:r>
+      <w:proofErr w:type="gramStart"/>
+      <w:r>
+        <w:rPr>
+          <w:rStyle w:val="Strong"/>
+          <w:b w:val="0"/>
+        </w:rPr>
+        <w:t xml:space="preserve">U </w:t>
+      </w:r>
+      <w:proofErr w:type="spellStart"/>
+      <w:r>
+        <w:rPr>
+          <w:rStyle w:val="Strong"/>
+          <w:b w:val="0"/>
+        </w:rPr>
+        <w:t>ovo</w:t>
+      </w:r>
+      <w:r>
+        <w:rPr>
+          <w:rStyle w:val="Strong"/>
+          <w:b w:val="0"/>
+        </w:rPr>
+        <w:t>m</w:t>
+      </w:r>
+      <w:proofErr w:type="spellEnd"/>
+      <w:r>
+        <w:rPr>
+          <w:rStyle w:val="Strong"/>
+          <w:b w:val="0"/>
+        </w:rPr>
+        <w:t xml:space="preserve"> </w:t>
+      </w:r>
+      <w:proofErr w:type="spellStart"/>
+      <w:r>
+        <w:rPr>
+          <w:rStyle w:val="Strong"/>
+          <w:b w:val="0"/>
+        </w:rPr>
+        <w:t>odeljku</w:t>
+      </w:r>
+      <w:proofErr w:type="spellEnd"/>
+      <w:r>
+        <w:rPr>
+          <w:rStyle w:val="Strong"/>
+          <w:b w:val="0"/>
+        </w:rPr>
+        <w:t xml:space="preserve"> </w:t>
+      </w:r>
+      <w:proofErr w:type="spellStart"/>
+      <w:r>
+        <w:rPr>
+          <w:rStyle w:val="Strong"/>
+          <w:b w:val="0"/>
+        </w:rPr>
+        <w:t>opisan</w:t>
+      </w:r>
+      <w:proofErr w:type="spellEnd"/>
+      <w:r>
+        <w:rPr>
+          <w:rStyle w:val="Strong"/>
+          <w:b w:val="0"/>
+        </w:rPr>
+        <w:t xml:space="preserve"> je </w:t>
+      </w:r>
+      <w:proofErr w:type="spellStart"/>
+      <w:r>
+        <w:rPr>
+          <w:rStyle w:val="Strong"/>
+          <w:b w:val="0"/>
+        </w:rPr>
+        <w:t>glavni</w:t>
+      </w:r>
+      <w:proofErr w:type="spellEnd"/>
+      <w:r>
+        <w:rPr>
+          <w:rStyle w:val="Strong"/>
+          <w:b w:val="0"/>
+        </w:rPr>
+        <w:t xml:space="preserve"> </w:t>
+      </w:r>
+      <w:proofErr w:type="spellStart"/>
+      <w:r>
+        <w:rPr>
+          <w:rStyle w:val="Strong"/>
+          <w:b w:val="0"/>
+        </w:rPr>
+        <w:t>uspeš</w:t>
+      </w:r>
+      <w:r>
+        <w:rPr>
+          <w:rStyle w:val="Strong"/>
+          <w:b w:val="0"/>
+        </w:rPr>
+        <w:t>ni</w:t>
+      </w:r>
+      <w:proofErr w:type="spellEnd"/>
+      <w:r>
+        <w:rPr>
+          <w:rStyle w:val="Strong"/>
+          <w:b w:val="0"/>
+        </w:rPr>
+        <w:t xml:space="preserve"> scenario, </w:t>
+      </w:r>
+      <w:proofErr w:type="spellStart"/>
+      <w:r>
+        <w:rPr>
+          <w:rStyle w:val="Strong"/>
+          <w:b w:val="0"/>
+        </w:rPr>
+        <w:t>kao</w:t>
+      </w:r>
+      <w:proofErr w:type="spellEnd"/>
+      <w:r>
+        <w:rPr>
+          <w:rStyle w:val="Strong"/>
+          <w:b w:val="0"/>
+        </w:rPr>
+        <w:t xml:space="preserve"> </w:t>
+      </w:r>
+      <w:proofErr w:type="spellStart"/>
+      <w:r>
+        <w:rPr>
+          <w:rStyle w:val="Strong"/>
+          <w:b w:val="0"/>
+        </w:rPr>
+        <w:t>i</w:t>
+      </w:r>
+      <w:proofErr w:type="spellEnd"/>
+      <w:r>
+        <w:rPr>
+          <w:rStyle w:val="Strong"/>
+          <w:b w:val="0"/>
+        </w:rPr>
+        <w:t xml:space="preserve"> </w:t>
+      </w:r>
+      <w:proofErr w:type="spellStart"/>
+      <w:r>
+        <w:rPr>
+          <w:rStyle w:val="Strong"/>
+          <w:b w:val="0"/>
+        </w:rPr>
+        <w:t>alternativni</w:t>
+      </w:r>
+      <w:proofErr w:type="spellEnd"/>
+      <w:r>
+        <w:rPr>
+          <w:rStyle w:val="Strong"/>
+          <w:b w:val="0"/>
+        </w:rPr>
+        <w:t xml:space="preserve"> </w:t>
+      </w:r>
+      <w:proofErr w:type="spellStart"/>
+      <w:r>
+        <w:rPr>
+          <w:rStyle w:val="Strong"/>
+          <w:b w:val="0"/>
+        </w:rPr>
+        <w:t>scenariji</w:t>
+      </w:r>
+      <w:proofErr w:type="spellEnd"/>
+      <w:r>
+        <w:rPr>
+          <w:rStyle w:val="Strong"/>
+          <w:b w:val="0"/>
+        </w:rPr>
+        <w:t>.</w:t>
+      </w:r>
+      <w:proofErr w:type="gramEnd"/>
     </w:p>
     <w:p>
       <w:pPr>
@@ -2977,14 +4736,32 @@
         </w:rPr>
         <w:t xml:space="preserve"> </w:t>
       </w:r>
+      <w:proofErr w:type="spellStart"/>
       <w:r>
         <w:rPr>
           <w:b/>
           <w:color w:val="2F5496" w:themeColor="accent1" w:themeShade="BF"/>
         </w:rPr>
-        <w:t>briše korisnika</w:t>
+        <w:t>briše</w:t>
+      </w:r>
+      <w:proofErr w:type="spellEnd"/>
+      <w:r>
+        <w:rPr>
+          <w:b/>
+          <w:color w:val="2F5496" w:themeColor="accent1" w:themeShade="BF"/>
+        </w:rPr>
+        <w:t xml:space="preserve"> </w:t>
+      </w:r>
+      <w:proofErr w:type="spellStart"/>
+      <w:r>
+        <w:rPr>
+          <w:b/>
+          <w:color w:val="2F5496" w:themeColor="accent1" w:themeShade="BF"/>
+        </w:rPr>
+        <w:t>korisnika</w:t>
       </w:r>
       <w:bookmarkEnd w:id="9"/>
+      <w:proofErr w:type="spellEnd"/>
     </w:p>
     <w:p>
       <w:pPr>
@@ -2994,8 +4771,31 @@
       <w:r>
         <w:t xml:space="preserve">1. </w:t>
       </w:r>
-      <w:r>
-        <w:t>Klikom na dugme (</w:t>
+      <w:proofErr w:type="spellStart"/>
+      <w:r>
+        <w:t>Klikom</w:t>
+      </w:r>
+      <w:proofErr w:type="spellEnd"/>
+      <w:r>
+        <w:t xml:space="preserve"> </w:t>
+      </w:r>
+      <w:proofErr w:type="spellStart"/>
+      <w:proofErr w:type="gramStart"/>
+      <w:r>
+        <w:t>na</w:t>
+      </w:r>
+      <w:proofErr w:type="spellEnd"/>
+      <w:proofErr w:type="gramEnd"/>
+      <w:r>
+        <w:t xml:space="preserve"> </w:t>
+      </w:r>
+      <w:proofErr w:type="spellStart"/>
+      <w:r>
+        <w:t>dugme</w:t>
+      </w:r>
+      <w:proofErr w:type="spellEnd"/>
+      <w:r>
+        <w:t xml:space="preserve"> (</w:t>
       </w:r>
       <w:r>
         <w:rPr>
@@ -3004,23 +4804,62 @@
         <w:t>Delete user</w:t>
       </w:r>
       <w:r>
-        <w:t>) za</w:t>
-      </w:r>
-      <w:r>
-        <w:t xml:space="preserve"> brisanje korisnika, admin</w:t>
-      </w:r>
-      <w:r>
-        <w:t xml:space="preserve"> pokušava da</w:t>
-      </w:r>
-      <w:r>
-        <w:t xml:space="preserve"> ga </w:t>
-      </w:r>
+        <w:t xml:space="preserve">) </w:t>
+      </w:r>
+      <w:proofErr w:type="spellStart"/>
+      <w:r>
+        <w:t>za</w:t>
+      </w:r>
+      <w:proofErr w:type="spellEnd"/>
+      <w:r>
+        <w:t xml:space="preserve"> </w:t>
+      </w:r>
+      <w:proofErr w:type="spellStart"/>
+      <w:r>
+        <w:t>brisanje</w:t>
+      </w:r>
+      <w:proofErr w:type="spellEnd"/>
+      <w:r>
+        <w:t xml:space="preserve"> </w:t>
+      </w:r>
+      <w:proofErr w:type="spellStart"/>
+      <w:r>
+        <w:t>korisnika</w:t>
+      </w:r>
+      <w:proofErr w:type="spellEnd"/>
+      <w:r>
+        <w:t>, admin</w:t>
+      </w:r>
+      <w:r>
+        <w:t xml:space="preserve"> </w:t>
+      </w:r>
+      <w:proofErr w:type="spellStart"/>
+      <w:r>
+        <w:t>pokušava</w:t>
+      </w:r>
+      <w:proofErr w:type="spellEnd"/>
+      <w:r>
+        <w:t xml:space="preserve"> da</w:t>
+      </w:r>
+      <w:r>
+        <w:t xml:space="preserve"> </w:t>
+      </w:r>
+      <w:proofErr w:type="spellStart"/>
+      <w:r>
+        <w:t>ga</w:t>
+      </w:r>
+      <w:proofErr w:type="spellEnd"/>
+      <w:r>
+        <w:t xml:space="preserve"> </w:t>
+      </w:r>
+      <w:proofErr w:type="spellStart"/>
       <w:r>
         <w:t>o</w:t>
       </w:r>
       <w:r>
         <w:t>briše</w:t>
       </w:r>
+      <w:proofErr w:type="spellEnd"/>
       <w:r>
         <w:t>.</w:t>
       </w:r>
@@ -3044,17 +4883,80 @@
       <w:r>
         <w:t xml:space="preserve"> </w:t>
       </w:r>
-      <w:r>
-        <w:t>Brišu se takođ</w:t>
-      </w:r>
-      <w:r>
-        <w:t xml:space="preserve">e svi njegovi komentari </w:t>
-      </w:r>
+      <w:proofErr w:type="spellStart"/>
+      <w:r>
+        <w:t>Brišu</w:t>
+      </w:r>
+      <w:proofErr w:type="spellEnd"/>
+      <w:r>
+        <w:t xml:space="preserve"> se </w:t>
+      </w:r>
+      <w:proofErr w:type="spellStart"/>
+      <w:r>
+        <w:t>takođ</w:t>
+      </w:r>
+      <w:r>
+        <w:t>e</w:t>
+      </w:r>
+      <w:proofErr w:type="spellEnd"/>
+      <w:r>
+        <w:t xml:space="preserve"> </w:t>
+      </w:r>
+      <w:proofErr w:type="spellStart"/>
+      <w:r>
+        <w:t>svi</w:t>
+      </w:r>
+      <w:proofErr w:type="spellEnd"/>
+      <w:r>
+        <w:t xml:space="preserve"> </w:t>
+      </w:r>
+      <w:proofErr w:type="spellStart"/>
+      <w:r>
+        <w:t>njegovi</w:t>
+      </w:r>
+      <w:proofErr w:type="spellEnd"/>
+      <w:r>
+        <w:t xml:space="preserve"> </w:t>
+      </w:r>
+      <w:proofErr w:type="spellStart"/>
+      <w:r>
+        <w:t>komentari</w:t>
+      </w:r>
+      <w:proofErr w:type="spellEnd"/>
+      <w:r>
+        <w:t xml:space="preserve"> </w:t>
+      </w:r>
+      <w:proofErr w:type="spellStart"/>
       <w:r>
         <w:t>i</w:t>
       </w:r>
-      <w:r>
-        <w:t xml:space="preserve"> zahtevi koje je dodao.</w:t>
+      <w:proofErr w:type="spellEnd"/>
+      <w:r>
+        <w:t xml:space="preserve"> </w:t>
+      </w:r>
+      <w:proofErr w:type="spellStart"/>
+      <w:r>
+        <w:t>zahtevi</w:t>
+      </w:r>
+      <w:proofErr w:type="spellEnd"/>
+      <w:r>
+        <w:t xml:space="preserve"> </w:t>
+      </w:r>
+      <w:proofErr w:type="spellStart"/>
+      <w:r>
+        <w:t>koje</w:t>
+      </w:r>
+      <w:proofErr w:type="spellEnd"/>
+      <w:r>
+        <w:t xml:space="preserve"> je </w:t>
+      </w:r>
+      <w:proofErr w:type="spellStart"/>
+      <w:r>
+        <w:t>dodao</w:t>
+      </w:r>
+      <w:proofErr w:type="spellEnd"/>
+      <w:r>
+        <w:t>.</w:t>
       </w:r>
     </w:p>
     <w:p>
@@ -3065,8 +4967,21 @@
       <w:r>
         <w:t xml:space="preserve">3. </w:t>
       </w:r>
-      <w:r>
-        <w:t xml:space="preserve">Ispisuje se poruka </w:t>
+      <w:proofErr w:type="spellStart"/>
+      <w:r>
+        <w:t>Ispisuje</w:t>
+      </w:r>
+      <w:proofErr w:type="spellEnd"/>
+      <w:r>
+        <w:t xml:space="preserve"> se </w:t>
+      </w:r>
+      <w:proofErr w:type="spellStart"/>
+      <w:r>
+        <w:t>poruka</w:t>
+      </w:r>
+      <w:proofErr w:type="spellEnd"/>
+      <w:r>
+        <w:t xml:space="preserve"> </w:t>
       </w:r>
       <w:r>
         <w:rPr>
@@ -3078,12 +4993,30 @@
         <w:rPr>
           <w:i/>
         </w:rPr>
-        <w:t>User succesfu</w:t>
+        <w:t>User succ</w:t>
       </w:r>
       <w:r>
         <w:rPr>
           <w:i/>
         </w:rPr>
+        <w:t>es</w:t>
+      </w:r>
+      <w:r>
+        <w:rPr>
+          <w:i/>
+        </w:rPr>
+        <w:t>s</w:t>
+      </w:r>
+      <w:r>
+        <w:rPr>
+          <w:i/>
+        </w:rPr>
+        <w:t>fu</w:t>
+      </w:r>
+      <w:r>
+        <w:rPr>
+          <w:i/>
+        </w:rPr>
         <w:t>l</w:t>
       </w:r>
       <w:r>
@@ -3096,11 +5029,19 @@
         <w:rPr>
           <w:i/>
         </w:rPr>
-        <w:t>!"</w:t>
+        <w:t>!</w:t>
+      </w:r>
+      <w:proofErr w:type="gramStart"/>
+      <w:r>
+        <w:rPr>
+          <w:i/>
+        </w:rPr>
+        <w:t>"</w:t>
       </w:r>
       <w:r>
         <w:t>.</w:t>
       </w:r>
+      <w:proofErr w:type="gramEnd"/>
     </w:p>
     <w:p>
       <w:pPr>
@@ -3120,9 +5061,34 @@
           <w:b/>
           <w:color w:val="2F5496" w:themeColor="accent1" w:themeShade="BF"/>
         </w:rPr>
-        <w:t>Admin briše admina</w:t>
+        <w:t xml:space="preserve">Admin </w:t>
+      </w:r>
+      <w:proofErr w:type="spellStart"/>
+      <w:r>
+        <w:rPr>
+          <w:b/>
+          <w:color w:val="2F5496" w:themeColor="accent1" w:themeShade="BF"/>
+        </w:rPr>
+        <w:t>briše</w:t>
+      </w:r>
+      <w:proofErr w:type="spellEnd"/>
+      <w:r>
+        <w:rPr>
+          <w:b/>
+          <w:color w:val="2F5496" w:themeColor="accent1" w:themeShade="BF"/>
+        </w:rPr>
+        <w:t xml:space="preserve"> </w:t>
+      </w:r>
+      <w:proofErr w:type="spellStart"/>
+      <w:r>
+        <w:rPr>
+          <w:b/>
+          <w:color w:val="2F5496" w:themeColor="accent1" w:themeShade="BF"/>
+        </w:rPr>
+        <w:t>admina</w:t>
       </w:r>
       <w:bookmarkEnd w:id="10"/>
+      <w:proofErr w:type="spellEnd"/>
     </w:p>
     <w:p>
       <w:pPr>
@@ -3132,8 +5098,31 @@
       <w:r>
         <w:t xml:space="preserve">1. </w:t>
       </w:r>
-      <w:r>
-        <w:t>Klikom na dugme (</w:t>
+      <w:proofErr w:type="spellStart"/>
+      <w:r>
+        <w:t>Klikom</w:t>
+      </w:r>
+      <w:proofErr w:type="spellEnd"/>
+      <w:r>
+        <w:t xml:space="preserve"> </w:t>
+      </w:r>
+      <w:proofErr w:type="spellStart"/>
+      <w:proofErr w:type="gramStart"/>
+      <w:r>
+        <w:t>na</w:t>
+      </w:r>
+      <w:proofErr w:type="spellEnd"/>
+      <w:proofErr w:type="gramEnd"/>
+      <w:r>
+        <w:t xml:space="preserve"> </w:t>
+      </w:r>
+      <w:proofErr w:type="spellStart"/>
+      <w:r>
+        <w:t>dugme</w:t>
+      </w:r>
+      <w:proofErr w:type="spellEnd"/>
+      <w:r>
+        <w:t xml:space="preserve"> (</w:t>
       </w:r>
       <w:r>
         <w:rPr>
@@ -3142,22 +5131,69 @@
         <w:t>Delete user</w:t>
       </w:r>
       <w:r>
-        <w:t>) za brisanje korisnika, admin</w:t>
-      </w:r>
-      <w:r>
-        <w:t xml:space="preserve"> pokuš</w:t>
+        <w:t xml:space="preserve">) </w:t>
+      </w:r>
+      <w:proofErr w:type="spellStart"/>
+      <w:r>
+        <w:t>za</w:t>
+      </w:r>
+      <w:proofErr w:type="spellEnd"/>
+      <w:r>
+        <w:t xml:space="preserve"> </w:t>
+      </w:r>
+      <w:proofErr w:type="spellStart"/>
+      <w:r>
+        <w:t>brisanje</w:t>
+      </w:r>
+      <w:proofErr w:type="spellEnd"/>
+      <w:r>
+        <w:t xml:space="preserve"> </w:t>
+      </w:r>
+      <w:proofErr w:type="spellStart"/>
+      <w:r>
+        <w:t>korisnika</w:t>
+      </w:r>
+      <w:proofErr w:type="spellEnd"/>
+      <w:r>
+        <w:t>, admin</w:t>
+      </w:r>
+      <w:r>
+        <w:t xml:space="preserve"> </w:t>
+      </w:r>
+      <w:proofErr w:type="spellStart"/>
+      <w:r>
+        <w:t>pokuš</w:t>
       </w:r>
       <w:r>
         <w:t>ava</w:t>
       </w:r>
-      <w:r>
-        <w:t xml:space="preserve"> ga </w:t>
-      </w:r>
+      <w:proofErr w:type="spellEnd"/>
+      <w:r>
+        <w:t xml:space="preserve"> </w:t>
+      </w:r>
+      <w:r>
+        <w:t xml:space="preserve">da </w:t>
+      </w:r>
+      <w:bookmarkStart w:id="11" w:name="_GoBack"/>
+      <w:bookmarkEnd w:id="11"/>
+      <w:proofErr w:type="spellStart"/>
+      <w:r>
+        <w:t>ga</w:t>
+      </w:r>
+      <w:proofErr w:type="spellEnd"/>
+      <w:r>
+        <w:t xml:space="preserve"> </w:t>
+      </w:r>
+      <w:proofErr w:type="spellStart"/>
       <w:r>
         <w:t>o</w:t>
       </w:r>
       <w:r>
-        <w:t>briše.</w:t>
+        <w:t>briše</w:t>
+      </w:r>
+      <w:proofErr w:type="spellEnd"/>
+      <w:r>
+        <w:t>.</w:t>
       </w:r>
     </w:p>
     <w:p>
@@ -3171,8 +5207,21 @@
       <w:r>
         <w:t xml:space="preserve"> </w:t>
       </w:r>
-      <w:r>
-        <w:t xml:space="preserve">Ispisuje se poruka </w:t>
+      <w:proofErr w:type="spellStart"/>
+      <w:r>
+        <w:t>Ispisuje</w:t>
+      </w:r>
+      <w:proofErr w:type="spellEnd"/>
+      <w:r>
+        <w:t xml:space="preserve"> se </w:t>
+      </w:r>
+      <w:proofErr w:type="spellStart"/>
+      <w:r>
+        <w:t>poruka</w:t>
+      </w:r>
+      <w:proofErr w:type="spellEnd"/>
+      <w:r>
+        <w:t xml:space="preserve"> </w:t>
       </w:r>
       <w:r>
         <w:rPr>
@@ -3190,11 +5239,19 @@
         <w:rPr>
           <w:i/>
         </w:rPr>
-        <w:t>!"</w:t>
+        <w:t>!</w:t>
+      </w:r>
+      <w:proofErr w:type="gramStart"/>
+      <w:r>
+        <w:rPr>
+          <w:i/>
+        </w:rPr>
+        <w:t>"</w:t>
       </w:r>
       <w:r>
         <w:t>.</w:t>
       </w:r>
+      <w:proofErr w:type="gramEnd"/>
     </w:p>
     <w:p>
       <w:pPr>
@@ -3229,16 +5286,57 @@
           <w:color w:val="2F5496" w:themeColor="accent1" w:themeShade="BF"/>
         </w:rPr>
       </w:pPr>
-      <w:bookmarkStart w:id="11" w:name="_Toc508921094"/>
+      <w:bookmarkStart w:id="12" w:name="_Toc508921094"/>
       <w:r>
         <w:rPr>
           <w:rStyle w:val="Strong"/>
           <w:color w:val="2F5496" w:themeColor="accent1" w:themeShade="BF"/>
         </w:rPr>
         <w:lastRenderedPageBreak/>
-        <w:t>Primer odgovarajuće stranice prototipa</w:t>
-      </w:r>
-      <w:bookmarkEnd w:id="11"/>
+        <w:t xml:space="preserve">Primer </w:t>
+      </w:r>
+      <w:proofErr w:type="spellStart"/>
+      <w:r>
+        <w:rPr>
+          <w:rStyle w:val="Strong"/>
+          <w:color w:val="2F5496" w:themeColor="accent1" w:themeShade="BF"/>
+        </w:rPr>
+        <w:t>odgovarajuće</w:t>
+      </w:r>
+      <w:proofErr w:type="spellEnd"/>
+      <w:r>
+        <w:rPr>
+          <w:rStyle w:val="Strong"/>
+          <w:color w:val="2F5496" w:themeColor="accent1" w:themeShade="BF"/>
+        </w:rPr>
+        <w:t xml:space="preserve"> </w:t>
+      </w:r>
+      <w:proofErr w:type="spellStart"/>
+      <w:r>
+        <w:rPr>
+          <w:rStyle w:val="Strong"/>
+          <w:color w:val="2F5496" w:themeColor="accent1" w:themeShade="BF"/>
+        </w:rPr>
+        <w:t>stranice</w:t>
+      </w:r>
+      <w:proofErr w:type="spellEnd"/>
+      <w:r>
+        <w:rPr>
+          <w:rStyle w:val="Strong"/>
+          <w:color w:val="2F5496" w:themeColor="accent1" w:themeShade="BF"/>
+        </w:rPr>
+        <w:t xml:space="preserve"> </w:t>
+      </w:r>
+      <w:proofErr w:type="spellStart"/>
+      <w:r>
+        <w:rPr>
+          <w:rStyle w:val="Strong"/>
+          <w:color w:val="2F5496" w:themeColor="accent1" w:themeShade="BF"/>
+        </w:rPr>
+        <w:t>prototipa</w:t>
+      </w:r>
+      <w:bookmarkEnd w:id="12"/>
+      <w:proofErr w:type="spellEnd"/>
     </w:p>
     <w:p>
       <w:pPr>
@@ -3259,7 +5357,6 @@
           <w:bCs w:val="0"/>
           <w:noProof/>
           <w:color w:val="2F5496" w:themeColor="accent1" w:themeShade="BF"/>
-          <w:lang w:val="sr-Cyrl-CS" w:eastAsia="sr-Cyrl-CS"/>
         </w:rPr>
         <w:drawing>
           <wp:inline distT="0" distB="0" distL="0" distR="0">
@@ -3277,10 +5374,10 @@
                     <pic:cNvPicPr/>
                   </pic:nvPicPr>
                   <pic:blipFill>
-                    <a:blip r:embed="rId11" cstate="print">
+                    <a:blip r:embed="rId12" cstate="print">
                       <a:extLst>
                         <a:ext uri="{28A0092B-C50C-407E-A947-70E740481C1C}">
-                          <a14:useLocalDpi xmlns:a14="http://schemas.microsoft.com/office/drawing/2010/main" xmlns:wps="http://schemas.microsoft.com/office/word/2010/wordprocessingShape" xmlns:wpi="http://schemas.microsoft.com/office/word/2010/wordprocessingInk" xmlns:wpg="http://schemas.microsoft.com/office/word/2010/wordprocessingGroup" xmlns:w15="http://schemas.microsoft.com/office/word/2012/wordml" xmlns:w14="http://schemas.microsoft.com/office/word/2010/wordml" xmlns:w="http://schemas.openxmlformats.org/wordprocessingml/2006/main" xmlns:w10="urn:schemas-microsoft-com:office:word" xmlns:wp14="http://schemas.microsoft.com/office/word/2010/wordprocessingDrawing" xmlns:v="urn:schemas-microsoft-com:vml" xmlns:o="urn:schemas-microsoft-com:office:office" xmlns:mc="http://schemas.openxmlformats.org/markup-compatibility/2006" xmlns:wpc="http://schemas.microsoft.com/office/word/2010/wordprocessingCanvas" xmlns="" val="0"/>
+                          <a14:useLocalDpi xmlns:a14="http://schemas.microsoft.com/office/drawing/2010/main" val="0"/>
                         </a:ext>
                       </a:extLst>
                     </a:blip>
@@ -3303,8 +5400,6 @@
           </wp:inline>
         </w:drawing>
       </w:r>
-      <w:bookmarkStart w:id="12" w:name="_GoBack"/>
-      <w:bookmarkEnd w:id="12"/>
     </w:p>
     <w:p>
       <w:pPr>
@@ -3324,14 +5419,32 @@
         </w:rPr>
       </w:pPr>
       <w:bookmarkStart w:id="13" w:name="_Toc508921095"/>
+      <w:proofErr w:type="spellStart"/>
       <w:r>
         <w:rPr>
           <w:rStyle w:val="Strong"/>
           <w:color w:val="2F5496" w:themeColor="accent1" w:themeShade="BF"/>
         </w:rPr>
-        <w:t>Posebni zahtevi</w:t>
+        <w:t>Posebni</w:t>
+      </w:r>
+      <w:proofErr w:type="spellEnd"/>
+      <w:r>
+        <w:rPr>
+          <w:rStyle w:val="Strong"/>
+          <w:color w:val="2F5496" w:themeColor="accent1" w:themeShade="BF"/>
+        </w:rPr>
+        <w:t xml:space="preserve"> </w:t>
+      </w:r>
+      <w:proofErr w:type="spellStart"/>
+      <w:r>
+        <w:rPr>
+          <w:rStyle w:val="Strong"/>
+          <w:color w:val="2F5496" w:themeColor="accent1" w:themeShade="BF"/>
+        </w:rPr>
+        <w:t>zahtevi</w:t>
       </w:r>
       <w:bookmarkEnd w:id="13"/>
+      <w:proofErr w:type="spellEnd"/>
     </w:p>
     <w:p>
       <w:pPr>
@@ -3343,14 +5456,62 @@
           <w:bCs w:val="0"/>
         </w:rPr>
       </w:pPr>
-      <w:r>
-        <w:rPr>
-          <w:rStyle w:val="Strong"/>
-          <w:b w:val="0"/>
-          <w:bCs w:val="0"/>
-        </w:rPr>
-        <w:t>Nema posebnih zahteva.</w:t>
-      </w:r>
+      <w:proofErr w:type="spellStart"/>
+      <w:proofErr w:type="gramStart"/>
+      <w:r>
+        <w:rPr>
+          <w:rStyle w:val="Strong"/>
+          <w:b w:val="0"/>
+          <w:bCs w:val="0"/>
+        </w:rPr>
+        <w:t>Nema</w:t>
+      </w:r>
+      <w:proofErr w:type="spellEnd"/>
+      <w:r>
+        <w:rPr>
+          <w:rStyle w:val="Strong"/>
+          <w:b w:val="0"/>
+          <w:bCs w:val="0"/>
+        </w:rPr>
+        <w:t xml:space="preserve"> </w:t>
+      </w:r>
+      <w:proofErr w:type="spellStart"/>
+      <w:r>
+        <w:rPr>
+          <w:rStyle w:val="Strong"/>
+          <w:b w:val="0"/>
+          <w:bCs w:val="0"/>
+        </w:rPr>
+        <w:t>posebnih</w:t>
+      </w:r>
+      <w:proofErr w:type="spellEnd"/>
+      <w:r>
+        <w:rPr>
+          <w:rStyle w:val="Strong"/>
+          <w:b w:val="0"/>
+          <w:bCs w:val="0"/>
+        </w:rPr>
+        <w:t xml:space="preserve"> </w:t>
+      </w:r>
+      <w:proofErr w:type="spellStart"/>
+      <w:r>
+        <w:rPr>
+          <w:rStyle w:val="Strong"/>
+          <w:b w:val="0"/>
+          <w:bCs w:val="0"/>
+        </w:rPr>
+        <w:t>zahteva</w:t>
+      </w:r>
+      <w:proofErr w:type="spellEnd"/>
+      <w:r>
+        <w:rPr>
+          <w:rStyle w:val="Strong"/>
+          <w:b w:val="0"/>
+          <w:bCs w:val="0"/>
+        </w:rPr>
+        <w:t>.</w:t>
+      </w:r>
+      <w:proofErr w:type="gramEnd"/>
     </w:p>
     <w:p>
       <w:pPr>
@@ -3365,6 +5526,7 @@
         </w:rPr>
       </w:pPr>
       <w:bookmarkStart w:id="14" w:name="_Toc508921096"/>
+      <w:proofErr w:type="spellStart"/>
       <w:r>
         <w:rPr>
           <w:rStyle w:val="Strong"/>
@@ -3373,6 +5535,7 @@
         <w:t>Preduslovi</w:t>
       </w:r>
       <w:bookmarkEnd w:id="14"/>
+      <w:proofErr w:type="spellEnd"/>
     </w:p>
     <w:p>
       <w:pPr>
@@ -3392,14 +5555,34 @@
         </w:rPr>
         <w:t xml:space="preserve">Pre </w:t>
       </w:r>
-      <w:r>
-        <w:rPr>
-          <w:rStyle w:val="Strong"/>
-          <w:b w:val="0"/>
-          <w:bCs w:val="0"/>
-        </w:rPr>
-        <w:t>brisanja korisnika</w:t>
-      </w:r>
+      <w:proofErr w:type="spellStart"/>
+      <w:r>
+        <w:rPr>
+          <w:rStyle w:val="Strong"/>
+          <w:b w:val="0"/>
+          <w:bCs w:val="0"/>
+        </w:rPr>
+        <w:t>brisanja</w:t>
+      </w:r>
+      <w:proofErr w:type="spellEnd"/>
+      <w:r>
+        <w:rPr>
+          <w:rStyle w:val="Strong"/>
+          <w:b w:val="0"/>
+          <w:bCs w:val="0"/>
+        </w:rPr>
+        <w:t xml:space="preserve"> </w:t>
+      </w:r>
+      <w:proofErr w:type="spellStart"/>
+      <w:r>
+        <w:rPr>
+          <w:rStyle w:val="Strong"/>
+          <w:b w:val="0"/>
+          <w:bCs w:val="0"/>
+        </w:rPr>
+        <w:t>korisnika</w:t>
+      </w:r>
+      <w:proofErr w:type="spellEnd"/>
       <w:r>
         <w:rPr>
           <w:rStyle w:val="Strong"/>
@@ -3416,54 +5599,233 @@
         </w:rPr>
         <w:t xml:space="preserve"> </w:t>
       </w:r>
-      <w:r>
-        <w:rPr>
-          <w:rStyle w:val="Strong"/>
-          <w:b w:val="0"/>
-          <w:bCs w:val="0"/>
-        </w:rPr>
-        <w:t>korisnik mora biti prijavljen u aplikaciji</w:t>
-      </w:r>
-      <w:r>
-        <w:rPr>
-          <w:rStyle w:val="Strong"/>
-          <w:b w:val="0"/>
-          <w:bCs w:val="0"/>
-        </w:rPr>
-        <w:t>, mora imati status admina</w:t>
-      </w:r>
-      <w:r>
-        <w:rPr>
-          <w:rStyle w:val="Strong"/>
-          <w:b w:val="0"/>
-          <w:bCs w:val="0"/>
-        </w:rPr>
-        <w:t xml:space="preserve"> </w:t>
-      </w:r>
-      <w:r>
-        <w:rPr>
-          <w:rStyle w:val="Strong"/>
-          <w:b w:val="0"/>
-          <w:bCs w:val="0"/>
-        </w:rPr>
-        <w:t>i mora</w:t>
-      </w:r>
-      <w:r>
-        <w:rPr>
-          <w:rStyle w:val="Strong"/>
-          <w:b w:val="0"/>
-          <w:bCs w:val="0"/>
-        </w:rPr>
-        <w:t xml:space="preserve"> biti n</w:t>
-      </w:r>
-      <w:r>
-        <w:rPr>
-          <w:rStyle w:val="Strong"/>
-          <w:b w:val="0"/>
-          <w:bCs w:val="0"/>
-        </w:rPr>
-        <w:t xml:space="preserve">a </w:t>
-      </w:r>
+      <w:proofErr w:type="spellStart"/>
+      <w:r>
+        <w:rPr>
+          <w:rStyle w:val="Strong"/>
+          <w:b w:val="0"/>
+          <w:bCs w:val="0"/>
+        </w:rPr>
+        <w:t>korisnik</w:t>
+      </w:r>
+      <w:proofErr w:type="spellEnd"/>
+      <w:r>
+        <w:rPr>
+          <w:rStyle w:val="Strong"/>
+          <w:b w:val="0"/>
+          <w:bCs w:val="0"/>
+        </w:rPr>
+        <w:t xml:space="preserve"> </w:t>
+      </w:r>
+      <w:proofErr w:type="spellStart"/>
+      <w:r>
+        <w:rPr>
+          <w:rStyle w:val="Strong"/>
+          <w:b w:val="0"/>
+          <w:bCs w:val="0"/>
+        </w:rPr>
+        <w:t>mora</w:t>
+      </w:r>
+      <w:proofErr w:type="spellEnd"/>
+      <w:r>
+        <w:rPr>
+          <w:rStyle w:val="Strong"/>
+          <w:b w:val="0"/>
+          <w:bCs w:val="0"/>
+        </w:rPr>
+        <w:t xml:space="preserve"> </w:t>
+      </w:r>
+      <w:proofErr w:type="spellStart"/>
+      <w:r>
+        <w:rPr>
+          <w:rStyle w:val="Strong"/>
+          <w:b w:val="0"/>
+          <w:bCs w:val="0"/>
+        </w:rPr>
+        <w:t>biti</w:t>
+      </w:r>
+      <w:proofErr w:type="spellEnd"/>
+      <w:r>
+        <w:rPr>
+          <w:rStyle w:val="Strong"/>
+          <w:b w:val="0"/>
+          <w:bCs w:val="0"/>
+        </w:rPr>
+        <w:t xml:space="preserve"> </w:t>
+      </w:r>
+      <w:proofErr w:type="spellStart"/>
+      <w:r>
+        <w:rPr>
+          <w:rStyle w:val="Strong"/>
+          <w:b w:val="0"/>
+          <w:bCs w:val="0"/>
+        </w:rPr>
+        <w:t>prijavljen</w:t>
+      </w:r>
+      <w:proofErr w:type="spellEnd"/>
+      <w:r>
+        <w:rPr>
+          <w:rStyle w:val="Strong"/>
+          <w:b w:val="0"/>
+          <w:bCs w:val="0"/>
+        </w:rPr>
+        <w:t xml:space="preserve"> u </w:t>
+      </w:r>
+      <w:proofErr w:type="spellStart"/>
+      <w:r>
+        <w:rPr>
+          <w:rStyle w:val="Strong"/>
+          <w:b w:val="0"/>
+          <w:bCs w:val="0"/>
+        </w:rPr>
+        <w:t>aplikaciji</w:t>
+      </w:r>
+      <w:proofErr w:type="spellEnd"/>
+      <w:r>
+        <w:rPr>
+          <w:rStyle w:val="Strong"/>
+          <w:b w:val="0"/>
+          <w:bCs w:val="0"/>
+        </w:rPr>
+        <w:t xml:space="preserve">, </w:t>
+      </w:r>
+      <w:proofErr w:type="spellStart"/>
+      <w:r>
+        <w:rPr>
+          <w:rStyle w:val="Strong"/>
+          <w:b w:val="0"/>
+          <w:bCs w:val="0"/>
+        </w:rPr>
+        <w:t>mora</w:t>
+      </w:r>
+      <w:proofErr w:type="spellEnd"/>
+      <w:r>
+        <w:rPr>
+          <w:rStyle w:val="Strong"/>
+          <w:b w:val="0"/>
+          <w:bCs w:val="0"/>
+        </w:rPr>
+        <w:t xml:space="preserve"> </w:t>
+      </w:r>
+      <w:proofErr w:type="spellStart"/>
+      <w:r>
+        <w:rPr>
+          <w:rStyle w:val="Strong"/>
+          <w:b w:val="0"/>
+          <w:bCs w:val="0"/>
+        </w:rPr>
+        <w:t>imati</w:t>
+      </w:r>
+      <w:proofErr w:type="spellEnd"/>
+      <w:r>
+        <w:rPr>
+          <w:rStyle w:val="Strong"/>
+          <w:b w:val="0"/>
+          <w:bCs w:val="0"/>
+        </w:rPr>
+        <w:t xml:space="preserve"> status </w:t>
+      </w:r>
+      <w:proofErr w:type="spellStart"/>
+      <w:r>
+        <w:rPr>
+          <w:rStyle w:val="Strong"/>
+          <w:b w:val="0"/>
+          <w:bCs w:val="0"/>
+        </w:rPr>
+        <w:t>admina</w:t>
+      </w:r>
+      <w:proofErr w:type="spellEnd"/>
+      <w:r>
+        <w:rPr>
+          <w:rStyle w:val="Strong"/>
+          <w:b w:val="0"/>
+          <w:bCs w:val="0"/>
+        </w:rPr>
+        <w:t xml:space="preserve"> </w:t>
+      </w:r>
+      <w:proofErr w:type="spellStart"/>
+      <w:r>
+        <w:rPr>
+          <w:rStyle w:val="Strong"/>
+          <w:b w:val="0"/>
+          <w:bCs w:val="0"/>
+        </w:rPr>
+        <w:t>i</w:t>
+      </w:r>
+      <w:proofErr w:type="spellEnd"/>
+      <w:r>
+        <w:rPr>
+          <w:rStyle w:val="Strong"/>
+          <w:b w:val="0"/>
+          <w:bCs w:val="0"/>
+        </w:rPr>
+        <w:t xml:space="preserve"> </w:t>
+      </w:r>
+      <w:proofErr w:type="spellStart"/>
+      <w:r>
+        <w:rPr>
+          <w:rStyle w:val="Strong"/>
+          <w:b w:val="0"/>
+          <w:bCs w:val="0"/>
+        </w:rPr>
+        <w:t>mora</w:t>
+      </w:r>
+      <w:proofErr w:type="spellEnd"/>
+      <w:r>
+        <w:rPr>
+          <w:rStyle w:val="Strong"/>
+          <w:b w:val="0"/>
+          <w:bCs w:val="0"/>
+        </w:rPr>
+        <w:t xml:space="preserve"> </w:t>
+      </w:r>
+      <w:proofErr w:type="spellStart"/>
+      <w:r>
+        <w:rPr>
+          <w:rStyle w:val="Strong"/>
+          <w:b w:val="0"/>
+          <w:bCs w:val="0"/>
+        </w:rPr>
+        <w:t>biti</w:t>
+      </w:r>
+      <w:proofErr w:type="spellEnd"/>
+      <w:r>
+        <w:rPr>
+          <w:rStyle w:val="Strong"/>
+          <w:b w:val="0"/>
+          <w:bCs w:val="0"/>
+        </w:rPr>
+        <w:t xml:space="preserve"> </w:t>
+      </w:r>
+      <w:proofErr w:type="spellStart"/>
+      <w:proofErr w:type="gramStart"/>
+      <w:r>
+        <w:rPr>
+          <w:rStyle w:val="Strong"/>
+          <w:b w:val="0"/>
+          <w:bCs w:val="0"/>
+        </w:rPr>
+        <w:t>n</w:t>
+      </w:r>
+      <w:r>
+        <w:rPr>
+          <w:rStyle w:val="Strong"/>
+          <w:b w:val="0"/>
+          <w:bCs w:val="0"/>
+        </w:rPr>
+        <w:t>a</w:t>
+      </w:r>
+      <w:proofErr w:type="spellEnd"/>
+      <w:proofErr w:type="gramEnd"/>
+      <w:r>
+        <w:rPr>
+          <w:rStyle w:val="Strong"/>
+          <w:b w:val="0"/>
+          <w:bCs w:val="0"/>
+        </w:rPr>
+        <w:t xml:space="preserve"> </w:t>
+      </w:r>
+      <w:proofErr w:type="spellStart"/>
       <w:r>
         <w:rPr>
           <w:rStyle w:val="Strong"/>
@@ -3472,22 +5834,97 @@
         </w:rPr>
         <w:t>stranici</w:t>
       </w:r>
-      <w:r>
-        <w:rPr>
-          <w:rStyle w:val="Strong"/>
-          <w:b w:val="0"/>
-          <w:bCs w:val="0"/>
-        </w:rPr>
-        <w:t xml:space="preserve"> profila</w:t>
-      </w:r>
-      <w:r>
-        <w:rPr>
-          <w:rStyle w:val="Strong"/>
-          <w:b w:val="0"/>
-          <w:bCs w:val="0"/>
-        </w:rPr>
-        <w:t xml:space="preserve"> korisnika kog želi da obriše</w:t>
-      </w:r>
+      <w:proofErr w:type="spellEnd"/>
+      <w:r>
+        <w:rPr>
+          <w:rStyle w:val="Strong"/>
+          <w:b w:val="0"/>
+          <w:bCs w:val="0"/>
+        </w:rPr>
+        <w:t xml:space="preserve"> </w:t>
+      </w:r>
+      <w:proofErr w:type="spellStart"/>
+      <w:r>
+        <w:rPr>
+          <w:rStyle w:val="Strong"/>
+          <w:b w:val="0"/>
+          <w:bCs w:val="0"/>
+        </w:rPr>
+        <w:t>profila</w:t>
+      </w:r>
+      <w:proofErr w:type="spellEnd"/>
+      <w:r>
+        <w:rPr>
+          <w:rStyle w:val="Strong"/>
+          <w:b w:val="0"/>
+          <w:bCs w:val="0"/>
+        </w:rPr>
+        <w:t xml:space="preserve"> </w:t>
+      </w:r>
+      <w:proofErr w:type="spellStart"/>
+      <w:r>
+        <w:rPr>
+          <w:rStyle w:val="Strong"/>
+          <w:b w:val="0"/>
+          <w:bCs w:val="0"/>
+        </w:rPr>
+        <w:t>korisnika</w:t>
+      </w:r>
+      <w:proofErr w:type="spellEnd"/>
+      <w:r>
+        <w:rPr>
+          <w:rStyle w:val="Strong"/>
+          <w:b w:val="0"/>
+          <w:bCs w:val="0"/>
+        </w:rPr>
+        <w:t xml:space="preserve"> </w:t>
+      </w:r>
+      <w:proofErr w:type="spellStart"/>
+      <w:r>
+        <w:rPr>
+          <w:rStyle w:val="Strong"/>
+          <w:b w:val="0"/>
+          <w:bCs w:val="0"/>
+        </w:rPr>
+        <w:t>kog</w:t>
+      </w:r>
+      <w:proofErr w:type="spellEnd"/>
+      <w:r>
+        <w:rPr>
+          <w:rStyle w:val="Strong"/>
+          <w:b w:val="0"/>
+          <w:bCs w:val="0"/>
+        </w:rPr>
+        <w:t xml:space="preserve"> </w:t>
+      </w:r>
+      <w:proofErr w:type="spellStart"/>
+      <w:r>
+        <w:rPr>
+          <w:rStyle w:val="Strong"/>
+          <w:b w:val="0"/>
+          <w:bCs w:val="0"/>
+        </w:rPr>
+        <w:t>želi</w:t>
+      </w:r>
+      <w:proofErr w:type="spellEnd"/>
+      <w:r>
+        <w:rPr>
+          <w:rStyle w:val="Strong"/>
+          <w:b w:val="0"/>
+          <w:bCs w:val="0"/>
+        </w:rPr>
+        <w:t xml:space="preserve"> da </w:t>
+      </w:r>
+      <w:proofErr w:type="spellStart"/>
+      <w:r>
+        <w:rPr>
+          <w:rStyle w:val="Strong"/>
+          <w:b w:val="0"/>
+          <w:bCs w:val="0"/>
+        </w:rPr>
+        <w:t>obriše</w:t>
+      </w:r>
+      <w:proofErr w:type="spellEnd"/>
       <w:r>
         <w:rPr>
           <w:rStyle w:val="Strong"/>
@@ -3510,6 +5947,7 @@
         </w:rPr>
       </w:pPr>
       <w:bookmarkStart w:id="15" w:name="_Toc508921097"/>
+      <w:proofErr w:type="spellStart"/>
       <w:r>
         <w:rPr>
           <w:rStyle w:val="Strong"/>
@@ -3518,6 +5956,7 @@
         <w:t>Posledice</w:t>
       </w:r>
       <w:bookmarkEnd w:id="15"/>
+      <w:proofErr w:type="spellEnd"/>
     </w:p>
     <w:p>
       <w:pPr>
@@ -3528,13 +5967,56 @@
           <w:b w:val="0"/>
         </w:rPr>
       </w:pPr>
-      <w:r>
-        <w:rPr>
-          <w:rStyle w:val="Strong"/>
-          <w:b w:val="0"/>
-        </w:rPr>
-        <w:t>Podaci se menjaju u bazi.</w:t>
-      </w:r>
+      <w:proofErr w:type="spellStart"/>
+      <w:proofErr w:type="gramStart"/>
+      <w:r>
+        <w:rPr>
+          <w:rStyle w:val="Strong"/>
+          <w:b w:val="0"/>
+        </w:rPr>
+        <w:t>Podaci</w:t>
+      </w:r>
+      <w:proofErr w:type="spellEnd"/>
+      <w:r>
+        <w:rPr>
+          <w:rStyle w:val="Strong"/>
+          <w:b w:val="0"/>
+        </w:rPr>
+        <w:t xml:space="preserve"> se </w:t>
+      </w:r>
+      <w:proofErr w:type="spellStart"/>
+      <w:r>
+        <w:rPr>
+          <w:rStyle w:val="Strong"/>
+          <w:b w:val="0"/>
+        </w:rPr>
+        <w:t>menjaju</w:t>
+      </w:r>
+      <w:proofErr w:type="spellEnd"/>
+      <w:r>
+        <w:rPr>
+          <w:rStyle w:val="Strong"/>
+          <w:b w:val="0"/>
+        </w:rPr>
+        <w:t xml:space="preserve"> u </w:t>
+      </w:r>
+      <w:proofErr w:type="spellStart"/>
+      <w:r>
+        <w:rPr>
+          <w:rStyle w:val="Strong"/>
+          <w:b w:val="0"/>
+        </w:rPr>
+        <w:t>bazi</w:t>
+      </w:r>
+      <w:proofErr w:type="spellEnd"/>
+      <w:r>
+        <w:rPr>
+          <w:rStyle w:val="Strong"/>
+          <w:b w:val="0"/>
+        </w:rPr>
+        <w:t>.</w:t>
+      </w:r>
+      <w:proofErr w:type="gramEnd"/>
     </w:p>
     <w:p>
       <w:pPr>
@@ -3544,17 +6026,124 @@
           <w:bCs/>
         </w:rPr>
       </w:pPr>
-      <w:r>
-        <w:rPr>
-          <w:rStyle w:val="Strong"/>
-          <w:b w:val="0"/>
-        </w:rPr>
-        <w:t>Brišu se svi komentari i zahtevi obrisanog korisnika.</w:t>
-      </w:r>
+      <w:proofErr w:type="spellStart"/>
+      <w:proofErr w:type="gramStart"/>
+      <w:r>
+        <w:rPr>
+          <w:rStyle w:val="Strong"/>
+          <w:b w:val="0"/>
+        </w:rPr>
+        <w:t>Brišu</w:t>
+      </w:r>
+      <w:proofErr w:type="spellEnd"/>
+      <w:r>
+        <w:rPr>
+          <w:rStyle w:val="Strong"/>
+          <w:b w:val="0"/>
+        </w:rPr>
+        <w:t xml:space="preserve"> se </w:t>
+      </w:r>
+      <w:proofErr w:type="spellStart"/>
+      <w:r>
+        <w:rPr>
+          <w:rStyle w:val="Strong"/>
+          <w:b w:val="0"/>
+        </w:rPr>
+        <w:t>svi</w:t>
+      </w:r>
+      <w:proofErr w:type="spellEnd"/>
+      <w:r>
+        <w:rPr>
+          <w:rStyle w:val="Strong"/>
+          <w:b w:val="0"/>
+        </w:rPr>
+        <w:t xml:space="preserve"> </w:t>
+      </w:r>
+      <w:proofErr w:type="spellStart"/>
+      <w:r>
+        <w:rPr>
+          <w:rStyle w:val="Strong"/>
+          <w:b w:val="0"/>
+        </w:rPr>
+        <w:t>komentari</w:t>
+      </w:r>
+      <w:proofErr w:type="spellEnd"/>
+      <w:r>
+        <w:rPr>
+          <w:rStyle w:val="Strong"/>
+          <w:b w:val="0"/>
+        </w:rPr>
+        <w:t xml:space="preserve"> </w:t>
+      </w:r>
+      <w:proofErr w:type="spellStart"/>
+      <w:r>
+        <w:rPr>
+          <w:rStyle w:val="Strong"/>
+          <w:b w:val="0"/>
+        </w:rPr>
+        <w:t>i</w:t>
+      </w:r>
+      <w:proofErr w:type="spellEnd"/>
+      <w:r>
+        <w:rPr>
+          <w:rStyle w:val="Strong"/>
+          <w:b w:val="0"/>
+        </w:rPr>
+        <w:t xml:space="preserve"> </w:t>
+      </w:r>
+      <w:proofErr w:type="spellStart"/>
+      <w:r>
+        <w:rPr>
+          <w:rStyle w:val="Strong"/>
+          <w:b w:val="0"/>
+        </w:rPr>
+        <w:t>zahtevi</w:t>
+      </w:r>
+      <w:proofErr w:type="spellEnd"/>
+      <w:r>
+        <w:rPr>
+          <w:rStyle w:val="Strong"/>
+          <w:b w:val="0"/>
+        </w:rPr>
+        <w:t xml:space="preserve"> </w:t>
+      </w:r>
+      <w:proofErr w:type="spellStart"/>
+      <w:r>
+        <w:rPr>
+          <w:rStyle w:val="Strong"/>
+          <w:b w:val="0"/>
+        </w:rPr>
+        <w:t>obrisanog</w:t>
+      </w:r>
+      <w:proofErr w:type="spellEnd"/>
+      <w:r>
+        <w:rPr>
+          <w:rStyle w:val="Strong"/>
+          <w:b w:val="0"/>
+        </w:rPr>
+        <w:t xml:space="preserve"> </w:t>
+      </w:r>
+      <w:proofErr w:type="spellStart"/>
+      <w:r>
+        <w:rPr>
+          <w:rStyle w:val="Strong"/>
+          <w:b w:val="0"/>
+        </w:rPr>
+        <w:t>korisnika</w:t>
+      </w:r>
+      <w:proofErr w:type="spellEnd"/>
+      <w:r>
+        <w:rPr>
+          <w:rStyle w:val="Strong"/>
+          <w:b w:val="0"/>
+        </w:rPr>
+        <w:t>.</w:t>
+      </w:r>
+      <w:proofErr w:type="gramEnd"/>
     </w:p>
     <w:sectPr>
-      <w:headerReference w:type="default" r:id="rId12"/>
-      <w:footerReference w:type="default" r:id="rId13"/>
+      <w:headerReference w:type="default" r:id="rId13"/>
+      <w:footerReference w:type="default" r:id="rId14"/>
       <w:pgSz w:w="12240" w:h="15840"/>
       <w:pgMar w:top="1440" w:right="1440" w:bottom="2070" w:left="1440" w:header="720" w:footer="720" w:gutter="0"/>
       <w:cols w:space="720"/>
@@ -3565,7 +6154,7 @@
 </file>
 
 <file path=word/endnotes.xml><?xml version="1.0" encoding="utf-8"?>
-<w:endnotes xmlns:ve="http://schemas.openxmlformats.org/markup-compatibility/2006" xmlns:o="urn:schemas-microsoft-com:office:office" xmlns:r="http://schemas.openxmlformats.org/officeDocument/2006/relationships" xmlns:m="http://schemas.openxmlformats.org/officeDocument/2006/math" xmlns:v="urn:schemas-microsoft-com:vml" xmlns:wp="http://schemas.openxmlformats.org/drawingml/2006/wordprocessingDrawing" xmlns:w10="urn:schemas-microsoft-com:office:word" xmlns:w="http://schemas.openxmlformats.org/wordprocessingml/2006/main" xmlns:wne="http://schemas.microsoft.com/office/word/2006/wordml">
+<w:endnotes xmlns:wpc="http://schemas.microsoft.com/office/word/2010/wordprocessingCanvas" xmlns:mc="http://schemas.openxmlformats.org/markup-compatibility/2006" xmlns:o="urn:schemas-microsoft-com:office:office" xmlns:r="http://schemas.openxmlformats.org/officeDocument/2006/relationships" xmlns:m="http://schemas.openxmlformats.org/officeDocument/2006/math" xmlns:v="urn:schemas-microsoft-com:vml" xmlns:wp14="http://schemas.microsoft.com/office/word/2010/wordprocessingDrawing" xmlns:wp="http://schemas.openxmlformats.org/drawingml/2006/wordprocessingDrawing" xmlns:w10="urn:schemas-microsoft-com:office:word" xmlns:w="http://schemas.openxmlformats.org/wordprocessingml/2006/main" xmlns:w14="http://schemas.microsoft.com/office/word/2010/wordml" xmlns:wpg="http://schemas.microsoft.com/office/word/2010/wordprocessingGroup" xmlns:wpi="http://schemas.microsoft.com/office/word/2010/wordprocessingInk" xmlns:wne="http://schemas.microsoft.com/office/word/2006/wordml" xmlns:wps="http://schemas.microsoft.com/office/word/2010/wordprocessingShape" mc:Ignorable="w14 wp14">
   <w:endnote w:type="separator" w:id="-1">
     <w:p>
       <w:pPr>
@@ -3590,7 +6179,7 @@
 </file>
 
 <file path=word/footer1.xml><?xml version="1.0" encoding="utf-8"?>
-<w:ftr xmlns:ve="http://schemas.openxmlformats.org/markup-compatibility/2006" xmlns:o="urn:schemas-microsoft-com:office:office" xmlns:r="http://schemas.openxmlformats.org/officeDocument/2006/relationships" xmlns:m="http://schemas.openxmlformats.org/officeDocument/2006/math" xmlns:v="urn:schemas-microsoft-com:vml" xmlns:wp="http://schemas.openxmlformats.org/drawingml/2006/wordprocessingDrawing" xmlns:w10="urn:schemas-microsoft-com:office:word" xmlns:w="http://schemas.openxmlformats.org/wordprocessingml/2006/main" xmlns:wne="http://schemas.microsoft.com/office/word/2006/wordml">
+<w:ftr xmlns:wpc="http://schemas.microsoft.com/office/word/2010/wordprocessingCanvas" xmlns:mc="http://schemas.openxmlformats.org/markup-compatibility/2006" xmlns:o="urn:schemas-microsoft-com:office:office" xmlns:r="http://schemas.openxmlformats.org/officeDocument/2006/relationships" xmlns:m="http://schemas.openxmlformats.org/officeDocument/2006/math" xmlns:v="urn:schemas-microsoft-com:vml" xmlns:wp14="http://schemas.microsoft.com/office/word/2010/wordprocessingDrawing" xmlns:wp="http://schemas.openxmlformats.org/drawingml/2006/wordprocessingDrawing" xmlns:w10="urn:schemas-microsoft-com:office:word" xmlns:w="http://schemas.openxmlformats.org/wordprocessingml/2006/main" xmlns:w14="http://schemas.microsoft.com/office/word/2010/wordml" xmlns:wpg="http://schemas.microsoft.com/office/word/2010/wordprocessingGroup" xmlns:wpi="http://schemas.microsoft.com/office/word/2010/wordprocessingInk" xmlns:wne="http://schemas.microsoft.com/office/word/2006/wordml" xmlns:wps="http://schemas.microsoft.com/office/word/2010/wordprocessingShape" mc:Ignorable="w14 wp14">
   <w:sdt>
     <w:sdtPr>
       <w:id w:val="-220830965"/>
@@ -3612,7 +6201,6 @@
         <w:r>
           <w:rPr>
             <w:noProof/>
-            <w:lang w:val="sr-Cyrl-CS" w:eastAsia="sr-Cyrl-CS"/>
           </w:rPr>
           <w:drawing>
             <wp:anchor distT="0" distB="0" distL="114300" distR="114300" simplePos="0" relativeHeight="251663360" behindDoc="0" locked="0" layoutInCell="1" allowOverlap="1">
@@ -3643,7 +6231,7 @@
                       <a:blip r:embed="rId1">
                         <a:extLst>
                           <a:ext uri="{28A0092B-C50C-407E-A947-70E740481C1C}">
-                            <a14:useLocalDpi xmlns:a14="http://schemas.microsoft.com/office/drawing/2010/main" xmlns:wps="http://schemas.microsoft.com/office/word/2010/wordprocessingShape" xmlns:wpi="http://schemas.microsoft.com/office/word/2010/wordprocessingInk" xmlns:wpg="http://schemas.microsoft.com/office/word/2010/wordprocessingGroup" xmlns:w15="http://schemas.microsoft.com/office/word/2012/wordml" xmlns:w14="http://schemas.microsoft.com/office/word/2010/wordml" xmlns:w="http://schemas.openxmlformats.org/wordprocessingml/2006/main" xmlns:w10="urn:schemas-microsoft-com:office:word" xmlns:wp14="http://schemas.microsoft.com/office/word/2010/wordprocessingDrawing" xmlns:v="urn:schemas-microsoft-com:vml" xmlns:o="urn:schemas-microsoft-com:office:office" xmlns:mc="http://schemas.openxmlformats.org/markup-compatibility/2006" xmlns:wpc="http://schemas.microsoft.com/office/word/2010/wordprocessingCanvas" xmlns="" val="0"/>
+                            <a14:useLocalDpi xmlns:a14="http://schemas.microsoft.com/office/drawing/2010/main" val="0"/>
                           </a:ext>
                         </a:extLst>
                       </a:blip>
@@ -3676,7 +6264,6 @@
             <w:b/>
             <w:i/>
             <w:noProof/>
-            <w:lang w:val="sr-Cyrl-CS" w:eastAsia="sr-Cyrl-CS"/>
           </w:rPr>
           <w:drawing>
             <wp:anchor distT="0" distB="0" distL="114300" distR="114300" simplePos="0" relativeHeight="251660288" behindDoc="0" locked="0" layoutInCell="1" allowOverlap="1">
@@ -3705,7 +6292,7 @@
                       <a:blip r:embed="rId2">
                         <a:extLst>
                           <a:ext uri="{28A0092B-C50C-407E-A947-70E740481C1C}">
-                            <a14:useLocalDpi xmlns:a14="http://schemas.microsoft.com/office/drawing/2010/main" xmlns:wps="http://schemas.microsoft.com/office/word/2010/wordprocessingShape" xmlns:wpi="http://schemas.microsoft.com/office/word/2010/wordprocessingInk" xmlns:wpg="http://schemas.microsoft.com/office/word/2010/wordprocessingGroup" xmlns:w15="http://schemas.microsoft.com/office/word/2012/wordml" xmlns:w14="http://schemas.microsoft.com/office/word/2010/wordml" xmlns:w="http://schemas.openxmlformats.org/wordprocessingml/2006/main" xmlns:w10="urn:schemas-microsoft-com:office:word" xmlns:wp14="http://schemas.microsoft.com/office/word/2010/wordprocessingDrawing" xmlns:v="urn:schemas-microsoft-com:vml" xmlns:o="urn:schemas-microsoft-com:office:office" xmlns:mc="http://schemas.openxmlformats.org/markup-compatibility/2006" xmlns:wpc="http://schemas.microsoft.com/office/word/2010/wordprocessingCanvas" xmlns="" val="0"/>
+                            <a14:useLocalDpi xmlns:a14="http://schemas.microsoft.com/office/drawing/2010/main" val="0"/>
                           </a:ext>
                         </a:extLst>
                       </a:blip>
@@ -3775,7 +6362,7 @@
             <w:i/>
             <w:noProof/>
           </w:rPr>
-          <w:t>4</w:t>
+          <w:t>6</w:t>
         </w:r>
         <w:r>
           <w:rPr>
@@ -3814,6 +6401,8 @@
                     <w:szCs w:val="18"/>
                   </w:rPr>
                 </w:pPr>
+                <w:proofErr w:type="spellStart"/>
+                <w:proofErr w:type="gramStart"/>
                 <w:r>
                   <w:rPr>
                     <w:b/>
@@ -3833,6 +6422,8 @@
                   </w:rPr>
                   <w:t>DiningPhilosophers</w:t>
                 </w:r>
+                <w:proofErr w:type="spellEnd"/>
+                <w:proofErr w:type="gramEnd"/>
               </w:p>
             </w:txbxContent>
           </v:textbox>
@@ -3845,7 +6436,7 @@
 </file>
 
 <file path=word/footnotes.xml><?xml version="1.0" encoding="utf-8"?>
-<w:footnotes xmlns:ve="http://schemas.openxmlformats.org/markup-compatibility/2006" xmlns:o="urn:schemas-microsoft-com:office:office" xmlns:r="http://schemas.openxmlformats.org/officeDocument/2006/relationships" xmlns:m="http://schemas.openxmlformats.org/officeDocument/2006/math" xmlns:v="urn:schemas-microsoft-com:vml" xmlns:wp="http://schemas.openxmlformats.org/drawingml/2006/wordprocessingDrawing" xmlns:w10="urn:schemas-microsoft-com:office:word" xmlns:w="http://schemas.openxmlformats.org/wordprocessingml/2006/main" xmlns:wne="http://schemas.microsoft.com/office/word/2006/wordml">
+<w:footnotes xmlns:wpc="http://schemas.microsoft.com/office/word/2010/wordprocessingCanvas" xmlns:mc="http://schemas.openxmlformats.org/markup-compatibility/2006" xmlns:o="urn:schemas-microsoft-com:office:office" xmlns:r="http://schemas.openxmlformats.org/officeDocument/2006/relationships" xmlns:m="http://schemas.openxmlformats.org/officeDocument/2006/math" xmlns:v="urn:schemas-microsoft-com:vml" xmlns:wp14="http://schemas.microsoft.com/office/word/2010/wordprocessingDrawing" xmlns:wp="http://schemas.openxmlformats.org/drawingml/2006/wordprocessingDrawing" xmlns:w10="urn:schemas-microsoft-com:office:word" xmlns:w="http://schemas.openxmlformats.org/wordprocessingml/2006/main" xmlns:w14="http://schemas.microsoft.com/office/word/2010/wordml" xmlns:wpg="http://schemas.microsoft.com/office/word/2010/wordprocessingGroup" xmlns:wpi="http://schemas.microsoft.com/office/word/2010/wordprocessingInk" xmlns:wne="http://schemas.microsoft.com/office/word/2006/wordml" xmlns:wps="http://schemas.microsoft.com/office/word/2010/wordprocessingShape" mc:Ignorable="w14 wp14">
   <w:footnote w:type="separator" w:id="-1">
     <w:p>
       <w:pPr>
@@ -3870,7 +6461,7 @@
 </file>
 
 <file path=word/header1.xml><?xml version="1.0" encoding="utf-8"?>
-<w:hdr xmlns:ve="http://schemas.openxmlformats.org/markup-compatibility/2006" xmlns:o="urn:schemas-microsoft-com:office:office" xmlns:r="http://schemas.openxmlformats.org/officeDocument/2006/relationships" xmlns:m="http://schemas.openxmlformats.org/officeDocument/2006/math" xmlns:v="urn:schemas-microsoft-com:vml" xmlns:wp="http://schemas.openxmlformats.org/drawingml/2006/wordprocessingDrawing" xmlns:w10="urn:schemas-microsoft-com:office:word" xmlns:w="http://schemas.openxmlformats.org/wordprocessingml/2006/main" xmlns:wne="http://schemas.microsoft.com/office/word/2006/wordml">
+<w:hdr xmlns:wpc="http://schemas.microsoft.com/office/word/2010/wordprocessingCanvas" xmlns:mc="http://schemas.openxmlformats.org/markup-compatibility/2006" xmlns:o="urn:schemas-microsoft-com:office:office" xmlns:r="http://schemas.openxmlformats.org/officeDocument/2006/relationships" xmlns:m="http://schemas.openxmlformats.org/officeDocument/2006/math" xmlns:v="urn:schemas-microsoft-com:vml" xmlns:wp14="http://schemas.microsoft.com/office/word/2010/wordprocessingDrawing" xmlns:wp="http://schemas.openxmlformats.org/drawingml/2006/wordprocessingDrawing" xmlns:w10="urn:schemas-microsoft-com:office:word" xmlns:w="http://schemas.openxmlformats.org/wordprocessingml/2006/main" xmlns:w14="http://schemas.microsoft.com/office/word/2010/wordml" xmlns:wpg="http://schemas.microsoft.com/office/word/2010/wordprocessingGroup" xmlns:wpi="http://schemas.microsoft.com/office/word/2010/wordprocessingInk" xmlns:wne="http://schemas.microsoft.com/office/word/2006/wordml" xmlns:wps="http://schemas.microsoft.com/office/word/2010/wordprocessingShape" mc:Ignorable="w14 wp14">
   <w:p>
     <w:pPr>
       <w:pStyle w:val="Header"/>
@@ -3878,7 +6469,6 @@
     <w:r>
       <w:rPr>
         <w:noProof/>
-        <w:lang w:val="sr-Cyrl-CS" w:eastAsia="sr-Cyrl-CS"/>
       </w:rPr>
       <w:drawing>
         <wp:anchor distT="0" distB="0" distL="114300" distR="114300" simplePos="0" relativeHeight="251664384" behindDoc="0" locked="0" layoutInCell="1" allowOverlap="1">
@@ -3907,7 +6497,7 @@
                   <a:blip r:embed="rId1" cstate="print">
                     <a:extLst>
                       <a:ext uri="{28A0092B-C50C-407E-A947-70E740481C1C}">
-                        <a14:useLocalDpi xmlns:a14="http://schemas.microsoft.com/office/drawing/2010/main" xmlns:wps="http://schemas.microsoft.com/office/word/2010/wordprocessingShape" xmlns:wpi="http://schemas.microsoft.com/office/word/2010/wordprocessingInk" xmlns:wpg="http://schemas.microsoft.com/office/word/2010/wordprocessingGroup" xmlns:w15="http://schemas.microsoft.com/office/word/2012/wordml" xmlns:w14="http://schemas.microsoft.com/office/word/2010/wordml" xmlns:w="http://schemas.openxmlformats.org/wordprocessingml/2006/main" xmlns:w10="urn:schemas-microsoft-com:office:word" xmlns:wp14="http://schemas.microsoft.com/office/word/2010/wordprocessingDrawing" xmlns:v="urn:schemas-microsoft-com:vml" xmlns:o="urn:schemas-microsoft-com:office:office" xmlns:mc="http://schemas.openxmlformats.org/markup-compatibility/2006" xmlns:wpc="http://schemas.microsoft.com/office/word/2010/wordprocessingCanvas" xmlns="" val="0"/>
+                        <a14:useLocalDpi xmlns:a14="http://schemas.microsoft.com/office/drawing/2010/main" val="0"/>
                       </a:ext>
                     </a:extLst>
                   </a:blip>
@@ -3935,7 +6525,7 @@
 </file>
 
 <file path=word/numbering.xml><?xml version="1.0" encoding="utf-8"?>
-<w:numbering xmlns:ve="http://schemas.openxmlformats.org/markup-compatibility/2006" xmlns:o="urn:schemas-microsoft-com:office:office" xmlns:r="http://schemas.openxmlformats.org/officeDocument/2006/relationships" xmlns:m="http://schemas.openxmlformats.org/officeDocument/2006/math" xmlns:v="urn:schemas-microsoft-com:vml" xmlns:wp="http://schemas.openxmlformats.org/drawingml/2006/wordprocessingDrawing" xmlns:w10="urn:schemas-microsoft-com:office:word" xmlns:w="http://schemas.openxmlformats.org/wordprocessingml/2006/main" xmlns:wne="http://schemas.microsoft.com/office/word/2006/wordml">
+<w:numbering xmlns:wpc="http://schemas.microsoft.com/office/word/2010/wordprocessingCanvas" xmlns:mc="http://schemas.openxmlformats.org/markup-compatibility/2006" xmlns:o="urn:schemas-microsoft-com:office:office" xmlns:r="http://schemas.openxmlformats.org/officeDocument/2006/relationships" xmlns:m="http://schemas.openxmlformats.org/officeDocument/2006/math" xmlns:v="urn:schemas-microsoft-com:vml" xmlns:wp14="http://schemas.microsoft.com/office/word/2010/wordprocessingDrawing" xmlns:wp="http://schemas.openxmlformats.org/drawingml/2006/wordprocessingDrawing" xmlns:w10="urn:schemas-microsoft-com:office:word" xmlns:w="http://schemas.openxmlformats.org/wordprocessingml/2006/main" xmlns:w14="http://schemas.microsoft.com/office/word/2010/wordml" xmlns:wpg="http://schemas.microsoft.com/office/word/2010/wordprocessingGroup" xmlns:wpi="http://schemas.microsoft.com/office/word/2010/wordprocessingInk" xmlns:wne="http://schemas.microsoft.com/office/word/2006/wordml" xmlns:wps="http://schemas.microsoft.com/office/word/2010/wordprocessingShape" mc:Ignorable="w14 wp14">
   <w:abstractNum w:abstractNumId="0">
     <w:nsid w:val="0DE9622B"/>
     <w:multiLevelType w:val="hybridMultilevel"/>
@@ -5020,7 +7610,7 @@
 </file>
 
 <file path=word/styles.xml><?xml version="1.0" encoding="utf-8"?>
-<w:styles xmlns:r="http://schemas.openxmlformats.org/officeDocument/2006/relationships" xmlns:w="http://schemas.openxmlformats.org/wordprocessingml/2006/main">
+<w:styles xmlns:mc="http://schemas.openxmlformats.org/markup-compatibility/2006" xmlns:r="http://schemas.openxmlformats.org/officeDocument/2006/relationships" xmlns:w="http://schemas.openxmlformats.org/wordprocessingml/2006/main" xmlns:w14="http://schemas.microsoft.com/office/word/2010/wordml" mc:Ignorable="w14">
   <w:docDefaults>
     <w:rPrDefault>
       <w:rPr>
@@ -5261,7 +7851,6 @@
     <w:uiPriority w:val="99"/>
     <w:semiHidden/>
     <w:unhideWhenUsed/>
-    <w:qFormat/>
     <w:tblPr>
       <w:tblInd w:w="0" w:type="dxa"/>
       <w:tblCellMar>
@@ -5664,6 +8253,196 @@
 </w:styles>
 </file>
 
+<file path=word/stylesWithEffects.xml><?xml version="1.0" encoding="utf-8"?>
+<w:styles xmlns:wpc="http://schemas.microsoft.com/office/word/2010/wordprocessingCanvas" xmlns:mc="http://schemas.openxmlformats.org/markup-compatibility/2006" xmlns:o="urn:schemas-microsoft-com:office:office" xmlns:r="http://schemas.openxmlformats.org/officeDocument/2006/relationships" xmlns:m="http://schemas.openxmlformats.org/officeDocument/2006/math" xmlns:v="urn:schemas-microsoft-com:vml" xmlns:wp14="http://schemas.microsoft.com/office/word/2010/wordprocessingDrawing" xmlns:wp="http://schemas.openxmlformats.org/drawingml/2006/wordprocessingDrawing" xmlns:w10="urn:schemas-microsoft-com:office:word" xmlns:w="http://schemas.openxmlformats.org/wordprocessingml/2006/main" xmlns:w14="http://schemas.microsoft.com/office/word/2010/wordml" xmlns:wpg="http://schemas.microsoft.com/office/word/2010/wordprocessingGroup" xmlns:wpi="http://schemas.microsoft.com/office/word/2010/wordprocessingInk" xmlns:wne="http://schemas.microsoft.com/office/word/2006/wordml" xmlns:wps="http://schemas.microsoft.com/office/word/2010/wordprocessingShape" mc:Ignorable="w14 wp14">
+  <w:docDefaults>
+    <w:rPrDefault>
+      <w:rPr>
+        <w:rFonts w:asciiTheme="minorHAnsi" w:eastAsiaTheme="minorEastAsia" w:hAnsiTheme="minorHAnsi" w:cstheme="minorBidi"/>
+        <w:sz w:val="22"/>
+        <w:szCs w:val="22"/>
+        <w:lang w:val="en-US" w:eastAsia="en-US" w:bidi="ar-SA"/>
+      </w:rPr>
+    </w:rPrDefault>
+    <w:pPrDefault>
+      <w:pPr>
+        <w:spacing w:after="200" w:line="276" w:lineRule="auto"/>
+      </w:pPr>
+    </w:pPrDefault>
+  </w:docDefaults>
+  <w:latentStyles w:defLockedState="0" w:defUIPriority="99" w:defSemiHidden="1" w:defUnhideWhenUsed="1" w:defQFormat="0" w:count="267">
+    <w:lsdException w:name="Normal" w:semiHidden="0" w:uiPriority="0" w:unhideWhenUsed="0" w:qFormat="1"/>
+    <w:lsdException w:name="heading 1" w:semiHidden="0" w:uiPriority="9" w:unhideWhenUsed="0" w:qFormat="1"/>
+    <w:lsdException w:name="heading 2" w:uiPriority="9" w:qFormat="1"/>
+    <w:lsdException w:name="heading 3" w:uiPriority="9" w:qFormat="1"/>
+    <w:lsdException w:name="heading 4" w:uiPriority="9" w:qFormat="1"/>
+    <w:lsdException w:name="heading 5" w:uiPriority="9" w:qFormat="1"/>
+    <w:lsdException w:name="heading 6" w:uiPriority="9" w:qFormat="1"/>
+    <w:lsdException w:name="heading 7" w:uiPriority="9" w:qFormat="1"/>
+    <w:lsdException w:name="heading 8" w:uiPriority="9" w:qFormat="1"/>
+    <w:lsdException w:name="heading 9" w:uiPriority="9" w:qFormat="1"/>
+    <w:lsdException w:name="toc 1" w:uiPriority="39"/>
+    <w:lsdException w:name="toc 2" w:uiPriority="39"/>
+    <w:lsdException w:name="toc 3" w:uiPriority="39"/>
+    <w:lsdException w:name="toc 4" w:uiPriority="39"/>
+    <w:lsdException w:name="toc 5" w:uiPriority="39"/>
+    <w:lsdException w:name="toc 6" w:uiPriority="39"/>
+    <w:lsdException w:name="toc 7" w:uiPriority="39"/>
+    <w:lsdException w:name="toc 8" w:uiPriority="39"/>
+    <w:lsdException w:name="toc 9" w:uiPriority="39"/>
+    <w:lsdException w:name="caption" w:uiPriority="35" w:qFormat="1"/>
+    <w:lsdException w:name="Title" w:semiHidden="0" w:uiPriority="10" w:unhideWhenUsed="0" w:qFormat="1"/>
+    <w:lsdException w:name="Default Paragraph Font" w:uiPriority="1"/>
+    <w:lsdException w:name="Subtitle" w:semiHidden="0" w:uiPriority="11" w:unhideWhenUsed="0" w:qFormat="1"/>
+    <w:lsdException w:name="Strong" w:semiHidden="0" w:uiPriority="22" w:unhideWhenUsed="0" w:qFormat="1"/>
+    <w:lsdException w:name="Emphasis" w:semiHidden="0" w:uiPriority="20" w:unhideWhenUsed="0" w:qFormat="1"/>
+    <w:lsdException w:name="Table Grid" w:semiHidden="0" w:uiPriority="59" w:unhideWhenUsed="0"/>
+    <w:lsdException w:name="Placeholder Text" w:unhideWhenUsed="0"/>
+    <w:lsdException w:name="No Spacing" w:semiHidden="0" w:uiPriority="1" w:unhideWhenUsed="0" w:qFormat="1"/>
+    <w:lsdException w:name="Light Shading" w:semiHidden="0" w:uiPriority="60" w:unhideWhenUsed="0"/>
+    <w:lsdException w:name="Light List" w:semiHidden="0" w:uiPriority="61" w:unhideWhenUsed="0"/>
+    <w:lsdException w:name="Light Grid" w:semiHidden="0" w:uiPriority="62" w:unhideWhenUsed="0"/>
+    <w:lsdException w:name="Medium Shading 1" w:semiHidden="0" w:uiPriority="63" w:unhideWhenUsed="0"/>
+    <w:lsdException w:name="Medium Shading 2" w:semiHidden="0" w:uiPriority="64" w:unhideWhenUsed="0"/>
+    <w:lsdException w:name="Medium List 1" w:semiHidden="0" w:uiPriority="65" w:unhideWhenUsed="0"/>
+    <w:lsdException w:name="Medium List 2" w:semiHidden="0" w:uiPriority="66" w:unhideWhenUsed="0"/>
+    <w:lsdException w:name="Medium Grid 1" w:semiHidden="0" w:uiPriority="67" w:unhideWhenUsed="0"/>
+    <w:lsdException w:name="Medium Grid 2" w:semiHidden="0" w:uiPriority="68" w:unhideWhenUsed="0"/>
+    <w:lsdException w:name="Medium Grid 3" w:semiHidden="0" w:uiPriority="69" w:unhideWhenUsed="0"/>
+    <w:lsdException w:name="Dark List" w:semiHidden="0" w:uiPriority="70" w:unhideWhenUsed="0"/>
+    <w:lsdException w:name="Colorful Shading" w:semiHidden="0" w:uiPriority="71" w:unhideWhenUsed="0"/>
+    <w:lsdException w:name="Colorful List" w:semiHidden="0" w:uiPriority="72" w:unhideWhenUsed="0"/>
+    <w:lsdException w:name="Colorful Grid" w:semiHidden="0" w:uiPriority="73" w:unhideWhenUsed="0"/>
+    <w:lsdException w:name="Light Shading Accent 1" w:semiHidden="0" w:uiPriority="60" w:unhideWhenUsed="0"/>
+    <w:lsdException w:name="Light List Accent 1" w:semiHidden="0" w:uiPriority="61" w:unhideWhenUsed="0"/>
+    <w:lsdException w:name="Light Grid Accent 1" w:semiHidden="0" w:uiPriority="62" w:unhideWhenUsed="0"/>
+    <w:lsdException w:name="Medium Shading 1 Accent 1" w:semiHidden="0" w:uiPriority="63" w:unhideWhenUsed="0"/>
+    <w:lsdException w:name="Medium Shading 2 Accent 1" w:semiHidden="0" w:uiPriority="64" w:unhideWhenUsed="0"/>
+    <w:lsdException w:name="Medium List 1 Accent 1" w:semiHidden="0" w:uiPriority="65" w:unhideWhenUsed="0"/>
+    <w:lsdException w:name="Revision" w:unhideWhenUsed="0"/>
+    <w:lsdException w:name="List Paragraph" w:semiHidden="0" w:uiPriority="34" w:unhideWhenUsed="0" w:qFormat="1"/>
+    <w:lsdException w:name="Quote" w:semiHidden="0" w:uiPriority="29" w:unhideWhenUsed="0" w:qFormat="1"/>
+    <w:lsdException w:name="Intense Quote" w:semiHidden="0" w:uiPriority="30" w:unhideWhenUsed="0" w:qFormat="1"/>
+    <w:lsdException w:name="Medium List 2 Accent 1" w:semiHidden="0" w:uiPriority="66" w:unhideWhenUsed="0"/>
+    <w:lsdException w:name="Medium Grid 1 Accent 1" w:semiHidden="0" w:uiPriority="67" w:unhideWhenUsed="0"/>
+    <w:lsdException w:name="Medium Grid 2 Accent 1" w:semiHidden="0" w:uiPriority="68" w:unhideWhenUsed="0"/>
+    <w:lsdException w:name="Medium Grid 3 Accent 1" w:semiHidden="0" w:uiPriority="69" w:unhideWhenUsed="0"/>
+    <w:lsdException w:name="Dark List Accent 1" w:semiHidden="0" w:uiPriority="70" w:unhideWhenUsed="0"/>
+    <w:lsdException w:name="Colorful Shading Accent 1" w:semiHidden="0" w:uiPriority="71" w:unhideWhenUsed="0"/>
+    <w:lsdException w:name="Colorful List Accent 1" w:semiHidden="0" w:uiPriority="72" w:unhideWhenUsed="0"/>
+    <w:lsdException w:name="Colorful Grid Accent 1" w:semiHidden="0" w:uiPriority="73" w:unhideWhenUsed="0"/>
+    <w:lsdException w:name="Light Shading Accent 2" w:semiHidden="0" w:uiPriority="60" w:unhideWhenUsed="0"/>
+    <w:lsdException w:name="Light List Accent 2" w:semiHidden="0" w:uiPriority="61" w:unhideWhenUsed="0"/>
+    <w:lsdException w:name="Light Grid Accent 2" w:semiHidden="0" w:uiPriority="62" w:unhideWhenUsed="0"/>
+    <w:lsdException w:name="Medium Shading 1 Accent 2" w:semiHidden="0" w:uiPriority="63" w:unhideWhenUsed="0"/>
+    <w:lsdException w:name="Medium Shading 2 Accent 2" w:semiHidden="0" w:uiPriority="64" w:unhideWhenUsed="0"/>
+    <w:lsdException w:name="Medium List 1 Accent 2" w:semiHidden="0" w:uiPriority="65" w:unhideWhenUsed="0"/>
+    <w:lsdException w:name="Medium List 2 Accent 2" w:semiHidden="0" w:uiPriority="66" w:unhideWhenUsed="0"/>
+    <w:lsdException w:name="Medium Grid 1 Accent 2" w:semiHidden="0" w:uiPriority="67" w:unhideWhenUsed="0"/>
+    <w:lsdException w:name="Medium Grid 2 Accent 2" w:semiHidden="0" w:uiPriority="68" w:unhideWhenUsed="0"/>
+    <w:lsdException w:name="Medium Grid 3 Accent 2" w:semiHidden="0" w:uiPriority="69" w:unhideWhenUsed="0"/>
+    <w:lsdException w:name="Dark List Accent 2" w:semiHidden="0" w:uiPriority="70" w:unhideWhenUsed="0"/>
+    <w:lsdException w:name="Colorful Shading Accent 2" w:semiHidden="0" w:uiPriority="71" w:unhideWhenUsed="0"/>
+    <w:lsdException w:name="Colorful List Accent 2" w:semiHidden="0" w:uiPriority="72" w:unhideWhenUsed="0"/>
+    <w:lsdException w:name="Colorful Grid Accent 2" w:semiHidden="0" w:uiPriority="73" w:unhideWhenUsed="0"/>
+    <w:lsdException w:name="Light Shading Accent 3" w:semiHidden="0" w:uiPriority="60" w:unhideWhenUsed="0"/>
+    <w:lsdException w:name="Light List Accent 3" w:semiHidden="0" w:uiPriority="61" w:unhideWhenUsed="0"/>
+    <w:lsdException w:name="Light Grid Accent 3" w:semiHidden="0" w:uiPriority="62" w:unhideWhenUsed="0"/>
+    <w:lsdException w:name="Medium Shading 1 Accent 3" w:semiHidden="0" w:uiPriority="63" w:unhideWhenUsed="0"/>
+    <w:lsdException w:name="Medium Shading 2 Accent 3" w:semiHidden="0" w:uiPriority="64" w:unhideWhenUsed="0"/>
+    <w:lsdException w:name="Medium List 1 Accent 3" w:semiHidden="0" w:uiPriority="65" w:unhideWhenUsed="0"/>
+    <w:lsdException w:name="Medium List 2 Accent 3" w:semiHidden="0" w:uiPriority="66" w:unhideWhenUsed="0"/>
+    <w:lsdException w:name="Medium Grid 1 Accent 3" w:semiHidden="0" w:uiPriority="67" w:unhideWhenUsed="0"/>
+    <w:lsdException w:name="Medium Grid 2 Accent 3" w:semiHidden="0" w:uiPriority="68" w:unhideWhenUsed="0"/>
+    <w:lsdException w:name="Medium Grid 3 Accent 3" w:semiHidden="0" w:uiPriority="69" w:unhideWhenUsed="0"/>
+    <w:lsdException w:name="Dark List Accent 3" w:semiHidden="0" w:uiPriority="70" w:unhideWhenUsed="0"/>
+    <w:lsdException w:name="Colorful Shading Accent 3" w:semiHidden="0" w:uiPriority="71" w:unhideWhenUsed="0"/>
+    <w:lsdException w:name="Colorful List Accent 3" w:semiHidden="0" w:uiPriority="72" w:unhideWhenUsed="0"/>
+    <w:lsdException w:name="Colorful Grid Accent 3" w:semiHidden="0" w:uiPriority="73" w:unhideWhenUsed="0"/>
+    <w:lsdException w:name="Light Shading Accent 4" w:semiHidden="0" w:uiPriority="60" w:unhideWhenUsed="0"/>
+    <w:lsdException w:name="Light List Accent 4" w:semiHidden="0" w:uiPriority="61" w:unhideWhenUsed="0"/>
+    <w:lsdException w:name="Light Grid Accent 4" w:semiHidden="0" w:uiPriority="62" w:unhideWhenUsed="0"/>
+    <w:lsdException w:name="Medium Shading 1 Accent 4" w:semiHidden="0" w:uiPriority="63" w:unhideWhenUsed="0"/>
+    <w:lsdException w:name="Medium Shading 2 Accent 4" w:semiHidden="0" w:uiPriority="64" w:unhideWhenUsed="0"/>
+    <w:lsdException w:name="Medium List 1 Accent 4" w:semiHidden="0" w:uiPriority="65" w:unhideWhenUsed="0"/>
+    <w:lsdException w:name="Medium List 2 Accent 4" w:semiHidden="0" w:uiPriority="66" w:unhideWhenUsed="0"/>
+    <w:lsdException w:name="Medium Grid 1 Accent 4" w:semiHidden="0" w:uiPriority="67" w:unhideWhenUsed="0"/>
+    <w:lsdException w:name="Medium Grid 2 Accent 4" w:semiHidden="0" w:uiPriority="68" w:unhideWhenUsed="0"/>
+    <w:lsdException w:name="Medium Grid 3 Accent 4" w:semiHidden="0" w:uiPriority="69" w:unhideWhenUsed="0"/>
+    <w:lsdException w:name="Dark List Accent 4" w:semiHidden="0" w:uiPriority="70" w:unhideWhenUsed="0"/>
+    <w:lsdException w:name="Colorful Shading Accent 4" w:semiHidden="0" w:uiPriority="71" w:unhideWhenUsed="0"/>
+    <w:lsdException w:name="Colorful List Accent 4" w:semiHidden="0" w:uiPriority="72" w:unhideWhenUsed="0"/>
+    <w:lsdException w:name="Colorful Grid Accent 4" w:semiHidden="0" w:uiPriority="73" w:unhideWhenUsed="0"/>
+    <w:lsdException w:name="Light Shading Accent 5" w:semiHidden="0" w:uiPriority="60" w:unhideWhenUsed="0"/>
+    <w:lsdException w:name="Light List Accent 5" w:semiHidden="0" w:uiPriority="61" w:unhideWhenUsed="0"/>
+    <w:lsdException w:name="Light Grid Accent 5" w:semiHidden="0" w:uiPriority="62" w:unhideWhenUsed="0"/>
+    <w:lsdException w:name="Medium Shading 1 Accent 5" w:semiHidden="0" w:uiPriority="63" w:unhideWhenUsed="0"/>
+    <w:lsdException w:name="Medium Shading 2 Accent 5" w:semiHidden="0" w:uiPriority="64" w:unhideWhenUsed="0"/>
+    <w:lsdException w:name="Medium List 1 Accent 5" w:semiHidden="0" w:uiPriority="65" w:unhideWhenUsed="0"/>
+    <w:lsdException w:name="Medium List 2 Accent 5" w:semiHidden="0" w:uiPriority="66" w:unhideWhenUsed="0"/>
+    <w:lsdException w:name="Medium Grid 1 Accent 5" w:semiHidden="0" w:uiPriority="67" w:unhideWhenUsed="0"/>
+    <w:lsdException w:name="Medium Grid 2 Accent 5" w:semiHidden="0" w:uiPriority="68" w:unhideWhenUsed="0"/>
+    <w:lsdException w:name="Medium Grid 3 Accent 5" w:semiHidden="0" w:uiPriority="69" w:unhideWhenUsed="0"/>
+    <w:lsdException w:name="Dark List Accent 5" w:semiHidden="0" w:uiPriority="70" w:unhideWhenUsed="0"/>
+    <w:lsdException w:name="Colorful Shading Accent 5" w:semiHidden="0" w:uiPriority="71" w:unhideWhenUsed="0"/>
+    <w:lsdException w:name="Colorful List Accent 5" w:semiHidden="0" w:uiPriority="72" w:unhideWhenUsed="0"/>
+    <w:lsdException w:name="Colorful Grid Accent 5" w:semiHidden="0" w:uiPriority="73" w:unhideWhenUsed="0"/>
+    <w:lsdException w:name="Light Shading Accent 6" w:semiHidden="0" w:uiPriority="60" w:unhideWhenUsed="0"/>
+    <w:lsdException w:name="Light List Accent 6" w:semiHidden="0" w:uiPriority="61" w:unhideWhenUsed="0"/>
+    <w:lsdException w:name="Light Grid Accent 6" w:semiHidden="0" w:uiPriority="62" w:unhideWhenUsed="0"/>
+    <w:lsdException w:name="Medium Shading 1 Accent 6" w:semiHidden="0" w:uiPriority="63" w:unhideWhenUsed="0"/>
+    <w:lsdException w:name="Medium Shading 2 Accent 6" w:semiHidden="0" w:uiPriority="64" w:unhideWhenUsed="0"/>
+    <w:lsdException w:name="Medium List 1 Accent 6" w:semiHidden="0" w:uiPriority="65" w:unhideWhenUsed="0"/>
+    <w:lsdException w:name="Medium List 2 Accent 6" w:semiHidden="0" w:uiPriority="66" w:unhideWhenUsed="0"/>
+    <w:lsdException w:name="Medium Grid 1 Accent 6" w:semiHidden="0" w:uiPriority="67" w:unhideWhenUsed="0"/>
+    <w:lsdException w:name="Medium Grid 2 Accent 6" w:semiHidden="0" w:uiPriority="68" w:unhideWhenUsed="0"/>
+    <w:lsdException w:name="Medium Grid 3 Accent 6" w:semiHidden="0" w:uiPriority="69" w:unhideWhenUsed="0"/>
+    <w:lsdException w:name="Dark List Accent 6" w:semiHidden="0" w:uiPriority="70" w:unhideWhenUsed="0"/>
+    <w:lsdException w:name="Colorful Shading Accent 6" w:semiHidden="0" w:uiPriority="71" w:unhideWhenUsed="0"/>
+    <w:lsdException w:name="Colorful List Accent 6" w:semiHidden="0" w:uiPriority="72" w:unhideWhenUsed="0"/>
+    <w:lsdException w:name="Colorful Grid Accent 6" w:semiHidden="0" w:uiPriority="73" w:unhideWhenUsed="0"/>
+    <w:lsdException w:name="Subtle Emphasis" w:semiHidden="0" w:uiPriority="19" w:unhideWhenUsed="0" w:qFormat="1"/>
+    <w:lsdException w:name="Intense Emphasis" w:semiHidden="0" w:uiPriority="21" w:unhideWhenUsed="0" w:qFormat="1"/>
+    <w:lsdException w:name="Subtle Reference" w:semiHidden="0" w:uiPriority="31" w:unhideWhenUsed="0" w:qFormat="1"/>
+    <w:lsdException w:name="Intense Reference" w:semiHidden="0" w:uiPriority="32" w:unhideWhenUsed="0" w:qFormat="1"/>
+    <w:lsdException w:name="Book Title" w:semiHidden="0" w:uiPriority="33" w:unhideWhenUsed="0" w:qFormat="1"/>
+    <w:lsdException w:name="Bibliography" w:uiPriority="37"/>
+    <w:lsdException w:name="TOC Heading" w:uiPriority="39" w:qFormat="1"/>
+  </w:latentStyles>
+  <w:style w:type="paragraph" w:default="1" w:styleId="Normal">
+    <w:name w:val="Normal"/>
+    <w:qFormat/>
+  </w:style>
+  <w:style w:type="character" w:default="1" w:styleId="DefaultParagraphFont">
+    <w:name w:val="Default Paragraph Font"/>
+    <w:uiPriority w:val="1"/>
+    <w:semiHidden/>
+    <w:unhideWhenUsed/>
+  </w:style>
+  <w:style w:type="table" w:default="1" w:styleId="TableNormal">
+    <w:name w:val="Normal Table"/>
+    <w:uiPriority w:val="99"/>
+    <w:semiHidden/>
+    <w:unhideWhenUsed/>
+    <w:tblPr>
+      <w:tblInd w:w="0" w:type="dxa"/>
+      <w:tblCellMar>
+        <w:top w:w="0" w:type="dxa"/>
+        <w:left w:w="108" w:type="dxa"/>
+        <w:bottom w:w="0" w:type="dxa"/>
+        <w:right w:w="108" w:type="dxa"/>
+      </w:tblCellMar>
+    </w:tblPr>
+  </w:style>
+  <w:style w:type="numbering" w:default="1" w:styleId="NoList">
+    <w:name w:val="No List"/>
+    <w:uiPriority w:val="99"/>
+    <w:semiHidden/>
+    <w:unhideWhenUsed/>
+  </w:style>
+</w:styles>
+</file>
+
 <file path=word/theme/theme1.xml><?xml version="1.0" encoding="utf-8"?>
 <a:theme xmlns:a="http://schemas.openxmlformats.org/drawingml/2006/main" name="Office Theme">
   <a:themeElements>
@@ -5919,7 +8698,7 @@
   <a:extraClrSchemeLst/>
   <a:extLst>
     <a:ext uri="{05A4C25C-085E-4340-85A3-A5531E510DB2}">
-      <thm15:themeFamily xmlns:thm15="http://schemas.microsoft.com/office/thememl/2012/main" xmlns="" name="Office Theme" id="{62F939B6-93AF-4DB8-9C6B-D6C7DFDC589F}" vid="{4A3C46E8-61CC-4603-A589-7422A47A8E4A}"/>
+      <thm15:themeFamily xmlns="" xmlns:thm15="http://schemas.microsoft.com/office/thememl/2012/main" name="Office Theme" id="{62F939B6-93AF-4DB8-9C6B-D6C7DFDC589F}" vid="{4A3C46E8-61CC-4603-A589-7422A47A8E4A}"/>
     </a:ext>
   </a:extLst>
 </a:theme>
@@ -5930,7 +8709,7 @@
 </file>
 
 <file path=customXml/itemProps1.xml><?xml version="1.0" encoding="utf-8"?>
-<ds:datastoreItem xmlns:ds="http://schemas.openxmlformats.org/officeDocument/2006/customXml" ds:itemID="{2DCEFBE4-3AA2-4AFE-9B1F-DE031CAC7FBF}">
+<ds:datastoreItem xmlns:ds="http://schemas.openxmlformats.org/officeDocument/2006/customXml" ds:itemID="{6FCE1245-A7BF-4189-BA5D-6DE4FBBC0B95}">
   <ds:schemaRefs>
     <ds:schemaRef ds:uri="http://schemas.openxmlformats.org/officeDocument/2006/bibliography"/>
   </ds:schemaRefs>

</xml_diff>